<commit_message>
anm 405 senior portfolio resume docx
</commit_message>
<xml_diff>
--- a/resume/ArnanjayaRyan_resume.docx
+++ b/resume/ArnanjayaRyan_resume.docx
@@ -1,11 +1,11 @@
 
 <file path=word/document.xml><?xml version="1.0" encoding="utf-8"?>
-<w:document xmlns:wpc="http://schemas.microsoft.com/office/word/2010/wordprocessingCanvas" xmlns:cx="http://schemas.microsoft.com/office/drawing/2014/chartex" xmlns:mc="http://schemas.openxmlformats.org/markup-compatibility/2006" xmlns:o="urn:schemas-microsoft-com:office:office" xmlns:r="http://schemas.openxmlformats.org/officeDocument/2006/relationships" xmlns:m="http://schemas.openxmlformats.org/officeDocument/2006/math" xmlns:v="urn:schemas-microsoft-com:vml" xmlns:wp14="http://schemas.microsoft.com/office/word/2010/wordprocessingDrawing" xmlns:wp="http://schemas.openxmlformats.org/drawingml/2006/wordprocessingDrawing" xmlns:w10="urn:schemas-microsoft-com:office:word" xmlns:w="http://schemas.openxmlformats.org/wordprocessingml/2006/main" xmlns:w14="http://schemas.microsoft.com/office/word/2010/wordml" xmlns:w15="http://schemas.microsoft.com/office/word/2012/wordml" xmlns:w16se="http://schemas.microsoft.com/office/word/2015/wordml/symex" xmlns:wpg="http://schemas.microsoft.com/office/word/2010/wordprocessingGroup" xmlns:wpi="http://schemas.microsoft.com/office/word/2010/wordprocessingInk" xmlns:wne="http://schemas.microsoft.com/office/word/2006/wordml" xmlns:wps="http://schemas.microsoft.com/office/word/2010/wordprocessingShape" mc:Ignorable="w14 w15 w16se wp14">
+<w:document xmlns:wpc="http://schemas.microsoft.com/office/word/2010/wordprocessingCanvas" xmlns:cx="http://schemas.microsoft.com/office/drawing/2014/chartex" xmlns:cx1="http://schemas.microsoft.com/office/drawing/2015/9/8/chartex" xmlns:cx2="http://schemas.microsoft.com/office/drawing/2015/10/21/chartex" xmlns:cx3="http://schemas.microsoft.com/office/drawing/2016/5/9/chartex" xmlns:cx4="http://schemas.microsoft.com/office/drawing/2016/5/10/chartex" xmlns:cx5="http://schemas.microsoft.com/office/drawing/2016/5/11/chartex" xmlns:cx6="http://schemas.microsoft.com/office/drawing/2016/5/12/chartex" xmlns:cx7="http://schemas.microsoft.com/office/drawing/2016/5/13/chartex" xmlns:cx8="http://schemas.microsoft.com/office/drawing/2016/5/14/chartex" xmlns:mc="http://schemas.openxmlformats.org/markup-compatibility/2006" xmlns:aink="http://schemas.microsoft.com/office/drawing/2016/ink" xmlns:am3d="http://schemas.microsoft.com/office/drawing/2017/model3d" xmlns:o="urn:schemas-microsoft-com:office:office" xmlns:r="http://schemas.openxmlformats.org/officeDocument/2006/relationships" xmlns:m="http://schemas.openxmlformats.org/officeDocument/2006/math" xmlns:v="urn:schemas-microsoft-com:vml" xmlns:wp14="http://schemas.microsoft.com/office/word/2010/wordprocessingDrawing" xmlns:wp="http://schemas.openxmlformats.org/drawingml/2006/wordprocessingDrawing" xmlns:w10="urn:schemas-microsoft-com:office:word" xmlns:w="http://schemas.openxmlformats.org/wordprocessingml/2006/main" xmlns:w14="http://schemas.microsoft.com/office/word/2010/wordml" xmlns:w15="http://schemas.microsoft.com/office/word/2012/wordml" xmlns:w16cid="http://schemas.microsoft.com/office/word/2016/wordml/cid" xmlns:w16se="http://schemas.microsoft.com/office/word/2015/wordml/symex" xmlns:wpg="http://schemas.microsoft.com/office/word/2010/wordprocessingGroup" xmlns:wpi="http://schemas.microsoft.com/office/word/2010/wordprocessingInk" xmlns:wne="http://schemas.microsoft.com/office/word/2006/wordml" xmlns:wps="http://schemas.microsoft.com/office/word/2010/wordprocessingShape" mc:Ignorable="w14 w15 w16se w16cid wp14">
   <w:body>
     <w:tbl>
       <w:tblPr>
         <w:tblW w:w="5000" w:type="pct"/>
-        <w:tblLook w:firstRow="0" w:firstColumn="0" w:noHBand="0" w:val="0000" w:lastRow="0" w:lastColumn="0" w:noVBand="0"/>
+        <w:tblLook w:val="0000" w:firstRow="0" w:lastRow="0" w:firstColumn="0" w:lastColumn="0" w:noHBand="0" w:noVBand="0"/>
       </w:tblPr>
       <w:tblGrid>
         <w:gridCol w:w="811"/>
@@ -39,7 +39,6 @@
           <w:p>
             <w:pPr>
               <w:pStyle w:val="BrandingStatement"/>
-              <w:ind w:left="-90"/>
             </w:pPr>
             <w:r>
               <w:t>Character TD</w:t>
@@ -77,7 +76,14 @@
           <w:tcPr>
             <w:tcW w:w="469" w:type="pct"/>
           </w:tcPr>
-          <w:p/>
+          <w:p>
+            <w:pPr>
+              <w:pStyle w:val="CompanyInstitution1stDates"/>
+              <w:rPr>
+                <w:color w:val="FF0000"/>
+              </w:rPr>
+            </w:pPr>
+          </w:p>
         </w:tc>
         <w:tc>
           <w:tcPr>
@@ -86,15 +92,10 @@
           </w:tcPr>
           <w:p>
             <w:pPr>
-              <w:pStyle w:val="CompanyName"/>
-            </w:pPr>
-            <w:proofErr w:type="spellStart"/>
-            <w:r>
-              <w:t>Enspire</w:t>
-            </w:r>
-            <w:proofErr w:type="spellEnd"/>
-            <w:r>
-              <w:t xml:space="preserve"> Studio</w:t>
+              <w:pStyle w:val="CompanyInstitution1stName"/>
+            </w:pPr>
+            <w:r>
+              <w:t>Visual Concepts Entertainment</w:t>
             </w:r>
           </w:p>
         </w:tc>
@@ -105,16 +106,16 @@
           </w:tcPr>
           <w:p>
             <w:pPr>
-              <w:pStyle w:val="CompanyNameAddress"/>
-            </w:pPr>
-            <w:r>
-              <w:t>Jakarta</w:t>
-            </w:r>
-            <w:r>
-              <w:t xml:space="preserve">, </w:t>
-            </w:r>
-            <w:r>
-              <w:t>Indonesia</w:t>
+              <w:pStyle w:val="CompanyInstitution1stAddress"/>
+            </w:pPr>
+            <w:r>
+              <w:t>Novato</w:t>
+            </w:r>
+            <w:r>
+              <w:t>,</w:t>
+            </w:r>
+            <w:r>
+              <w:t xml:space="preserve"> CA</w:t>
             </w:r>
           </w:p>
         </w:tc>
@@ -136,7 +137,10 @@
               <w:pStyle w:val="JobTitle"/>
             </w:pPr>
             <w:r>
-              <w:t>Character Rigger Intern</w:t>
+              <w:t xml:space="preserve">Technical artist </w:t>
+            </w:r>
+            <w:r>
+              <w:t>Intern</w:t>
             </w:r>
           </w:p>
           <w:p>
@@ -144,7 +148,7 @@
               <w:pStyle w:val="Achievement"/>
             </w:pPr>
             <w:r>
-              <w:t>Responsible for Auto-Rig and Muscle System R &amp; D</w:t>
+              <w:t>Developed next-gen rigs for crowds &amp; simulated jerseys</w:t>
             </w:r>
             <w:r>
               <w:t>.</w:t>
@@ -155,7 +159,18 @@
               <w:pStyle w:val="Achievement"/>
             </w:pPr>
             <w:r>
-              <w:t>Scripted tools to accelerate muscle-creation process</w:t>
+              <w:t>S</w:t>
+            </w:r>
+            <w:r>
+              <w:t xml:space="preserve">treamlined weight painting pipeline by custom </w:t>
+            </w:r>
+            <w:proofErr w:type="spellStart"/>
+            <w:r>
+              <w:t>PyMel</w:t>
+            </w:r>
+            <w:proofErr w:type="spellEnd"/>
+            <w:r>
+              <w:t xml:space="preserve"> scripts</w:t>
             </w:r>
             <w:r>
               <w:t>.</w:t>
@@ -168,7 +183,11 @@
           <w:tcPr>
             <w:tcW w:w="469" w:type="pct"/>
           </w:tcPr>
-          <w:p/>
+          <w:p>
+            <w:pPr>
+              <w:pStyle w:val="CompanyInstitutionDates"/>
+            </w:pPr>
+          </w:p>
         </w:tc>
         <w:tc>
           <w:tcPr>
@@ -177,15 +196,15 @@
           </w:tcPr>
           <w:p>
             <w:pPr>
-              <w:pStyle w:val="CompanyName"/>
+              <w:pStyle w:val="CompanyInstitutionName"/>
             </w:pPr>
             <w:proofErr w:type="spellStart"/>
             <w:r>
-              <w:t>Hompimpa</w:t>
+              <w:t>Enspire</w:t>
             </w:r>
             <w:proofErr w:type="spellEnd"/>
             <w:r>
-              <w:t xml:space="preserve"> Animation Studio</w:t>
+              <w:t xml:space="preserve"> Studio</w:t>
             </w:r>
           </w:p>
         </w:tc>
@@ -196,10 +215,13 @@
           </w:tcPr>
           <w:p>
             <w:pPr>
-              <w:pStyle w:val="CompanyNameAddress"/>
-            </w:pPr>
-            <w:r>
-              <w:t>Surabaya, Indonesia</w:t>
+              <w:pStyle w:val="CompanyInstitutionAddress"/>
+            </w:pPr>
+            <w:r>
+              <w:t>Jakarta</w:t>
+            </w:r>
+            <w:r>
+              <w:t>, Indonesia</w:t>
             </w:r>
           </w:p>
         </w:tc>
@@ -221,7 +243,7 @@
               <w:pStyle w:val="JobTitle"/>
             </w:pPr>
             <w:r>
-              <w:t>Technical Director/Rigger Intern</w:t>
+              <w:t>Character Rigger Intern</w:t>
             </w:r>
           </w:p>
           <w:p>
@@ -233,7 +255,13 @@
               </w:numPr>
             </w:pPr>
             <w:r>
-              <w:t>Responsible for new cloth simulation workflow R &amp; D.</w:t>
+              <w:t>R</w:t>
+            </w:r>
+            <w:r>
+              <w:t>igged characters with full-body muscle simulation</w:t>
+            </w:r>
+            <w:r>
+              <w:t>.</w:t>
             </w:r>
           </w:p>
           <w:p>
@@ -241,7 +269,16 @@
               <w:pStyle w:val="Achievement"/>
             </w:pPr>
             <w:r>
-              <w:t>Modeled, sculpted, rigged, and cloth simulated movie assets.</w:t>
+              <w:t xml:space="preserve">Developed auto-rig </w:t>
+            </w:r>
+            <w:r>
+              <w:t xml:space="preserve">pipeline </w:t>
+            </w:r>
+            <w:r>
+              <w:t>&amp; muscle system</w:t>
+            </w:r>
+            <w:r>
+              <w:t>.</w:t>
             </w:r>
           </w:p>
         </w:tc>
@@ -251,7 +288,11 @@
           <w:tcPr>
             <w:tcW w:w="469" w:type="pct"/>
           </w:tcPr>
-          <w:p/>
+          <w:p>
+            <w:pPr>
+              <w:pStyle w:val="CompanyInstitutionDates"/>
+            </w:pPr>
+          </w:p>
         </w:tc>
         <w:tc>
           <w:tcPr>
@@ -260,17 +301,16 @@
           </w:tcPr>
           <w:p>
             <w:pPr>
-              <w:pStyle w:val="CompanyName"/>
-              <w:tabs>
-                <w:tab w:val="clear" w:pos="1440"/>
-                <w:tab w:val="left" w:pos="4986"/>
-              </w:tabs>
+              <w:pStyle w:val="CompanyInstitutionName"/>
             </w:pPr>
             <w:proofErr w:type="spellStart"/>
             <w:r>
-              <w:t>StudioX</w:t>
+              <w:t>Hompimpa</w:t>
             </w:r>
             <w:proofErr w:type="spellEnd"/>
+            <w:r>
+              <w:t xml:space="preserve"> Animation Studio</w:t>
+            </w:r>
           </w:p>
         </w:tc>
         <w:tc>
@@ -280,16 +320,13 @@
           </w:tcPr>
           <w:p>
             <w:pPr>
-              <w:pStyle w:val="CompanyNameAddress"/>
-            </w:pPr>
-            <w:r>
-              <w:t>San Francisco</w:t>
-            </w:r>
-            <w:r>
-              <w:t xml:space="preserve">, </w:t>
-            </w:r>
-            <w:r>
-              <w:t>CA</w:t>
+              <w:pStyle w:val="CompanyInstitutionAddress"/>
+            </w:pPr>
+            <w:r>
+              <w:t>S</w:t>
+            </w:r>
+            <w:r>
+              <w:t>urabaya, Indonesia</w:t>
             </w:r>
           </w:p>
         </w:tc>
@@ -311,12 +348,7 @@
               <w:pStyle w:val="JobTitle"/>
             </w:pPr>
             <w:r>
-              <w:t>Tec</w:t>
-            </w:r>
-            <w:bookmarkStart w:id="2" w:name="_GoBack"/>
-            <w:bookmarkEnd w:id="2"/>
-            <w:r>
-              <w:t>hnical Director/Rigger</w:t>
+              <w:t>Technical Director/Rigger Intern</w:t>
             </w:r>
           </w:p>
           <w:p>
@@ -328,7 +360,7 @@
               </w:numPr>
             </w:pPr>
             <w:r>
-              <w:t>Rigged the main characters and props for three short films.</w:t>
+              <w:t>Modeled, rigged, &amp; cloth-simulated main characters.</w:t>
             </w:r>
           </w:p>
         </w:tc>
@@ -351,13 +383,19 @@
             </w:r>
           </w:p>
         </w:tc>
+        <w:bookmarkStart w:id="0" w:name="_GoBack"/>
+        <w:bookmarkEnd w:id="0"/>
       </w:tr>
       <w:tr>
         <w:tc>
           <w:tcPr>
             <w:tcW w:w="469" w:type="pct"/>
           </w:tcPr>
-          <w:p/>
+          <w:p>
+            <w:pPr>
+              <w:pStyle w:val="CompanyInstitution1stDates"/>
+            </w:pPr>
+          </w:p>
         </w:tc>
         <w:tc>
           <w:tcPr>
@@ -366,7 +404,7 @@
           </w:tcPr>
           <w:p>
             <w:pPr>
-              <w:pStyle w:val="CompanyName"/>
+              <w:pStyle w:val="CompanyInstitution1stName"/>
             </w:pPr>
             <w:r>
               <w:t>Academy of Art</w:t>
@@ -377,16 +415,14 @@
           </w:p>
           <w:p>
             <w:pPr>
-              <w:pStyle w:val="CompanyName"/>
+              <w:pStyle w:val="CompanyInstitution1stName"/>
             </w:pPr>
             <w:r>
               <w:t xml:space="preserve">School of </w:t>
             </w:r>
-            <w:proofErr w:type="spellStart"/>
-            <w:r>
-              <w:t>Aniamtion</w:t>
-            </w:r>
-            <w:proofErr w:type="spellEnd"/>
+            <w:r>
+              <w:t>Animation</w:t>
+            </w:r>
             <w:r>
               <w:t xml:space="preserve"> &amp; Visual Effects</w:t>
             </w:r>
@@ -399,7 +435,7 @@
           </w:tcPr>
           <w:p>
             <w:pPr>
-              <w:pStyle w:val="CompanyNameAddress"/>
+              <w:pStyle w:val="CompanyInstitution1stAddress"/>
             </w:pPr>
             <w:r>
               <w:t>San Francisco, CA</w:t>
@@ -424,13 +460,14 @@
               <w:pStyle w:val="Achievement"/>
             </w:pPr>
             <w:r>
-              <w:t xml:space="preserve">Major: Fine Arts, </w:t>
-            </w:r>
-            <w:proofErr w:type="spellStart"/>
-            <w:r>
-              <w:t>emphaisis</w:t>
-            </w:r>
-            <w:proofErr w:type="spellEnd"/>
+              <w:t>Bachelor of Fine Arts</w:t>
+            </w:r>
+            <w:r>
+              <w:t xml:space="preserve">, </w:t>
+            </w:r>
+            <w:r>
+              <w:t>emphasis</w:t>
+            </w:r>
             <w:r>
               <w:t xml:space="preserve"> in Rigging</w:t>
             </w:r>
@@ -461,12 +498,11 @@
       </w:tr>
       <w:tr>
         <w:trPr>
-          <w:trHeight w:val="477"/>
+          <w:trHeight w:val="510"/>
         </w:trPr>
         <w:tc>
           <w:tcPr>
             <w:tcW w:w="469" w:type="pct"/>
-            <w:vMerge w:val="restart"/>
           </w:tcPr>
           <w:p/>
         </w:tc>
@@ -480,6 +516,14 @@
             </w:pPr>
             <w:r>
               <w:t>Rigging</w:t>
+            </w:r>
+          </w:p>
+          <w:p>
+            <w:pPr>
+              <w:pStyle w:val="Achievement"/>
+            </w:pPr>
+            <w:r>
+              <w:t>Modeling</w:t>
             </w:r>
           </w:p>
         </w:tc>
@@ -493,178 +537,36 @@
               <w:pStyle w:val="Achievement"/>
             </w:pPr>
             <w:r>
-              <w:t>Modeling</w:t>
-            </w:r>
-          </w:p>
-        </w:tc>
-        <w:tc>
-          <w:tcPr>
-            <w:tcW w:w="1510" w:type="pct"/>
-          </w:tcPr>
+              <w:t>Animation</w:t>
+            </w:r>
+          </w:p>
           <w:p>
             <w:pPr>
               <w:pStyle w:val="Achievement"/>
             </w:pPr>
             <w:r>
-              <w:t>Animation</w:t>
-            </w:r>
-          </w:p>
-        </w:tc>
-      </w:tr>
-      <w:tr>
-        <w:trPr>
-          <w:trHeight w:val="476"/>
-        </w:trPr>
-        <w:tc>
-          <w:tcPr>
-            <w:tcW w:w="469" w:type="pct"/>
-            <w:vMerge/>
-          </w:tcPr>
-          <w:p/>
-        </w:tc>
-        <w:tc>
-          <w:tcPr>
-            <w:tcW w:w="1510" w:type="pct"/>
+              <w:t>Dynamics Simulation</w:t>
+            </w:r>
+          </w:p>
+        </w:tc>
+        <w:tc>
+          <w:tcPr>
+            <w:tcW w:w="1511" w:type="pct"/>
           </w:tcPr>
           <w:p>
             <w:pPr>
               <w:pStyle w:val="Achievement"/>
             </w:pPr>
             <w:r>
-              <w:t>Dynamics Simulation</w:t>
-            </w:r>
-          </w:p>
-        </w:tc>
-        <w:tc>
-          <w:tcPr>
-            <w:tcW w:w="1510" w:type="pct"/>
-            <w:gridSpan w:val="2"/>
-          </w:tcPr>
+              <w:t>Texturing</w:t>
+            </w:r>
+          </w:p>
           <w:p>
             <w:pPr>
               <w:pStyle w:val="Achievement"/>
             </w:pPr>
             <w:r>
-              <w:t>Texturing</w:t>
-            </w:r>
-          </w:p>
-        </w:tc>
-        <w:tc>
-          <w:tcPr>
-            <w:tcW w:w="1510" w:type="pct"/>
-          </w:tcPr>
-          <w:p>
-            <w:pPr>
-              <w:pStyle w:val="Achievement"/>
-            </w:pPr>
-            <w:r>
               <w:t>Rendering</w:t>
-            </w:r>
-          </w:p>
-        </w:tc>
-      </w:tr>
-      <w:tr>
-        <w:trPr>
-          <w:trHeight w:val="476"/>
-        </w:trPr>
-        <w:tc>
-          <w:tcPr>
-            <w:tcW w:w="469" w:type="pct"/>
-            <w:vMerge/>
-          </w:tcPr>
-          <w:p/>
-        </w:tc>
-        <w:tc>
-          <w:tcPr>
-            <w:tcW w:w="1510" w:type="pct"/>
-          </w:tcPr>
-          <w:p>
-            <w:pPr>
-              <w:pStyle w:val="Achievement"/>
-            </w:pPr>
-            <w:r>
-              <w:t>Machine Learning</w:t>
-            </w:r>
-          </w:p>
-        </w:tc>
-        <w:tc>
-          <w:tcPr>
-            <w:tcW w:w="1510" w:type="pct"/>
-            <w:gridSpan w:val="2"/>
-          </w:tcPr>
-          <w:p>
-            <w:pPr>
-              <w:pStyle w:val="Achievement"/>
-            </w:pPr>
-            <w:r>
-              <w:t>Computer Vision</w:t>
-            </w:r>
-          </w:p>
-        </w:tc>
-        <w:tc>
-          <w:tcPr>
-            <w:tcW w:w="1510" w:type="pct"/>
-          </w:tcPr>
-          <w:p>
-            <w:pPr>
-              <w:pStyle w:val="Achievement"/>
-            </w:pPr>
-            <w:r>
-              <w:t>Python</w:t>
-            </w:r>
-          </w:p>
-        </w:tc>
-      </w:tr>
-      <w:tr>
-        <w:trPr>
-          <w:trHeight w:val="476"/>
-        </w:trPr>
-        <w:tc>
-          <w:tcPr>
-            <w:tcW w:w="469" w:type="pct"/>
-            <w:vMerge/>
-          </w:tcPr>
-          <w:p/>
-        </w:tc>
-        <w:tc>
-          <w:tcPr>
-            <w:tcW w:w="1510" w:type="pct"/>
-          </w:tcPr>
-          <w:p>
-            <w:pPr>
-              <w:pStyle w:val="Achievement"/>
-            </w:pPr>
-            <w:r>
-              <w:t>MEL</w:t>
-            </w:r>
-          </w:p>
-        </w:tc>
-        <w:tc>
-          <w:tcPr>
-            <w:tcW w:w="1510" w:type="pct"/>
-            <w:gridSpan w:val="2"/>
-          </w:tcPr>
-          <w:p>
-            <w:pPr>
-              <w:pStyle w:val="Achievement"/>
-            </w:pPr>
-            <w:proofErr w:type="spellStart"/>
-            <w:r>
-              <w:t>PyMel</w:t>
-            </w:r>
-            <w:proofErr w:type="spellEnd"/>
-          </w:p>
-        </w:tc>
-        <w:tc>
-          <w:tcPr>
-            <w:tcW w:w="1510" w:type="pct"/>
-          </w:tcPr>
-          <w:p>
-            <w:pPr>
-              <w:pStyle w:val="Achievement"/>
-            </w:pPr>
-            <w:r>
-              <w:t>C++</w:t>
             </w:r>
           </w:p>
         </w:tc>
@@ -690,12 +592,11 @@
       </w:tr>
       <w:tr>
         <w:trPr>
-          <w:trHeight w:val="483"/>
+          <w:trHeight w:val="930"/>
         </w:trPr>
         <w:tc>
           <w:tcPr>
             <w:tcW w:w="469" w:type="pct"/>
-            <w:vMerge w:val="restart"/>
           </w:tcPr>
           <w:p/>
         </w:tc>
@@ -710,6 +611,32 @@
             <w:r>
               <w:t>Autodesk Maya</w:t>
             </w:r>
+          </w:p>
+          <w:p>
+            <w:pPr>
+              <w:pStyle w:val="Achievement"/>
+            </w:pPr>
+            <w:r>
+              <w:t>SideFX Houdini</w:t>
+            </w:r>
+          </w:p>
+          <w:p>
+            <w:pPr>
+              <w:pStyle w:val="Achievement"/>
+            </w:pPr>
+            <w:proofErr w:type="spellStart"/>
+            <w:r>
+              <w:t>Pixologic</w:t>
+            </w:r>
+            <w:proofErr w:type="spellEnd"/>
+            <w:r>
+              <w:t xml:space="preserve"> </w:t>
+            </w:r>
+            <w:proofErr w:type="spellStart"/>
+            <w:r>
+              <w:t>Zbrush</w:t>
+            </w:r>
+            <w:proofErr w:type="spellEnd"/>
           </w:p>
         </w:tc>
         <w:tc>
@@ -721,100 +648,68 @@
             <w:pPr>
               <w:pStyle w:val="Achievement"/>
             </w:pPr>
+            <w:r>
+              <w:t>Marvelous Designer</w:t>
+            </w:r>
+          </w:p>
+          <w:p>
+            <w:pPr>
+              <w:pStyle w:val="Achievement"/>
+            </w:pPr>
+            <w:r>
+              <w:t>Shotgun</w:t>
+            </w:r>
+          </w:p>
+          <w:p>
+            <w:pPr>
+              <w:pStyle w:val="Achievement"/>
+            </w:pPr>
+            <w:r>
+              <w:t>Perforce</w:t>
+            </w:r>
+          </w:p>
+        </w:tc>
+        <w:tc>
+          <w:tcPr>
+            <w:tcW w:w="1510" w:type="pct"/>
+          </w:tcPr>
+          <w:p>
+            <w:pPr>
+              <w:pStyle w:val="Achievement"/>
+            </w:pPr>
+            <w:r>
+              <w:t>Python</w:t>
+            </w:r>
+          </w:p>
+          <w:p>
+            <w:pPr>
+              <w:pStyle w:val="Achievement"/>
+            </w:pPr>
+            <w:r>
+              <w:t>MEL</w:t>
+            </w:r>
+          </w:p>
+          <w:p>
+            <w:pPr>
+              <w:pStyle w:val="Achievement"/>
+            </w:pPr>
             <w:proofErr w:type="spellStart"/>
             <w:r>
-              <w:t>SideFX</w:t>
+              <w:t>PyMel</w:t>
             </w:r>
             <w:proofErr w:type="spellEnd"/>
-            <w:r>
-              <w:t xml:space="preserve"> Houdini</w:t>
-            </w:r>
-          </w:p>
-        </w:tc>
-        <w:tc>
-          <w:tcPr>
-            <w:tcW w:w="1511" w:type="pct"/>
-          </w:tcPr>
-          <w:p>
-            <w:pPr>
-              <w:pStyle w:val="Achievement"/>
-            </w:pPr>
-            <w:proofErr w:type="spellStart"/>
-            <w:r>
-              <w:t>Pixologic</w:t>
-            </w:r>
-            <w:proofErr w:type="spellEnd"/>
-            <w:r>
-              <w:t xml:space="preserve"> </w:t>
-            </w:r>
-            <w:proofErr w:type="spellStart"/>
-            <w:r>
-              <w:t>Zbrush</w:t>
-            </w:r>
-            <w:proofErr w:type="spellEnd"/>
-          </w:p>
-        </w:tc>
-      </w:tr>
-      <w:tr>
-        <w:trPr>
-          <w:trHeight w:val="447"/>
-        </w:trPr>
-        <w:tc>
-          <w:tcPr>
-            <w:tcW w:w="469" w:type="pct"/>
-            <w:vMerge/>
-          </w:tcPr>
-          <w:p/>
-        </w:tc>
-        <w:tc>
-          <w:tcPr>
-            <w:tcW w:w="1510" w:type="pct"/>
-          </w:tcPr>
-          <w:p>
-            <w:pPr>
-              <w:pStyle w:val="Achievement"/>
-            </w:pPr>
-            <w:r>
-              <w:t>Adobe Substance Painter</w:t>
-            </w:r>
-          </w:p>
-        </w:tc>
-        <w:tc>
-          <w:tcPr>
-            <w:tcW w:w="1510" w:type="pct"/>
-            <w:gridSpan w:val="2"/>
-          </w:tcPr>
-          <w:p>
-            <w:pPr>
-              <w:pStyle w:val="Achievement"/>
-            </w:pPr>
-            <w:r>
-              <w:t>Foundry Mari</w:t>
-            </w:r>
-          </w:p>
-        </w:tc>
-        <w:tc>
-          <w:tcPr>
-            <w:tcW w:w="1511" w:type="pct"/>
-          </w:tcPr>
-          <w:p>
-            <w:pPr>
-              <w:pStyle w:val="Achievement"/>
-            </w:pPr>
-            <w:r>
-              <w:t>Marvelous Designer</w:t>
-            </w:r>
           </w:p>
         </w:tc>
       </w:tr>
     </w:tbl>
     <w:p/>
     <w:sectPr>
-      <w:headerReference r:id="rId10" w:type="default"/>
-      <w:footerReference r:id="rId11" w:type="default"/>
-      <w:headerReference r:id="rId12" w:type="first"/>
+      <w:headerReference w:type="default" r:id="rId8"/>
+      <w:footerReference w:type="default" r:id="rId9"/>
+      <w:headerReference w:type="first" r:id="rId10"/>
+      <w:footerReference w:type="first" r:id="rId11"/>
       <w:pgSz w:w="12240" w:h="15840"/>
-      <w:pgMar w:gutter="0" w:bottom="1440" w:left="1800" w:footer="965" w:top="1920" w:right="1800" w:header="965"/>
+      <w:pgMar w:top="1920" w:right="1800" w:bottom="1440" w:left="1800" w:header="965" w:footer="965" w:gutter="0"/>
       <w:cols w:space="720"/>
       <w:titlePg/>
       <w:docGrid w:linePitch="299"/>
@@ -823,16 +718,17 @@
 </w:document>
 </file>
 
-<file path=word/comments.xml><?xml version="1.0" encoding="utf-8"?>
-<w:comments xmlns:wpc="http://schemas.microsoft.com/office/word/2010/wordprocessingCanvas" xmlns:cx="http://schemas.microsoft.com/office/drawing/2014/chartex" xmlns:mc="http://schemas.openxmlformats.org/markup-compatibility/2006" xmlns:o="urn:schemas-microsoft-com:office:office" xmlns:r="http://schemas.openxmlformats.org/officeDocument/2006/relationships" xmlns:m="http://schemas.openxmlformats.org/officeDocument/2006/math" xmlns:v="urn:schemas-microsoft-com:vml" xmlns:wp14="http://schemas.microsoft.com/office/word/2010/wordprocessingDrawing" xmlns:wp="http://schemas.openxmlformats.org/drawingml/2006/wordprocessingDrawing" xmlns:w10="urn:schemas-microsoft-com:office:word" xmlns:w="http://schemas.openxmlformats.org/wordprocessingml/2006/main" xmlns:w14="http://schemas.microsoft.com/office/word/2010/wordml" xmlns:w15="http://schemas.microsoft.com/office/word/2012/wordml" xmlns:w16se="http://schemas.microsoft.com/office/word/2015/wordml/symex" xmlns:wpg="http://schemas.microsoft.com/office/word/2010/wordprocessingGroup" xmlns:wpi="http://schemas.microsoft.com/office/word/2010/wordprocessingInk" xmlns:wne="http://schemas.microsoft.com/office/word/2006/wordml" xmlns:wps="http://schemas.microsoft.com/office/word/2010/wordprocessingShape" mc:Ignorable="w14 w15 w16se wp14"/>
-</file>
-
-<file path=word/commentsExtended.xml><?xml version="1.0" encoding="utf-8"?>
-<w15:commentsEx xmlns:wpc="http://schemas.microsoft.com/office/word/2010/wordprocessingCanvas" xmlns:cx="http://schemas.microsoft.com/office/drawing/2014/chartex" xmlns:mc="http://schemas.openxmlformats.org/markup-compatibility/2006" xmlns:o="urn:schemas-microsoft-com:office:office" xmlns:r="http://schemas.openxmlformats.org/officeDocument/2006/relationships" xmlns:m="http://schemas.openxmlformats.org/officeDocument/2006/math" xmlns:v="urn:schemas-microsoft-com:vml" xmlns:wp14="http://schemas.microsoft.com/office/word/2010/wordprocessingDrawing" xmlns:wp="http://schemas.openxmlformats.org/drawingml/2006/wordprocessingDrawing" xmlns:w10="urn:schemas-microsoft-com:office:word" xmlns:w="http://schemas.openxmlformats.org/wordprocessingml/2006/main" xmlns:w14="http://schemas.microsoft.com/office/word/2010/wordml" xmlns:w15="http://schemas.microsoft.com/office/word/2012/wordml" xmlns:w16se="http://schemas.microsoft.com/office/word/2015/wordml/symex" xmlns:wpg="http://schemas.microsoft.com/office/word/2010/wordprocessingGroup" xmlns:wpi="http://schemas.microsoft.com/office/word/2010/wordprocessingInk" xmlns:wne="http://schemas.microsoft.com/office/word/2006/wordml" xmlns:wps="http://schemas.microsoft.com/office/word/2010/wordprocessingShape" mc:Ignorable="w14 w15 w16se wp14"/>
+<file path=word/commentsExtensible.xml><?xml version="1.0" encoding="utf-8"?>
+<w16cex:commentsExtensible xmlns:wpc="http://schemas.microsoft.com/office/word/2010/wordprocessingCanvas" xmlns:cx="http://schemas.microsoft.com/office/drawing/2014/chartex" xmlns:cx1="http://schemas.microsoft.com/office/drawing/2015/9/8/chartex" xmlns:cx2="http://schemas.microsoft.com/office/drawing/2015/10/21/chartex" xmlns:cx3="http://schemas.microsoft.com/office/drawing/2016/5/9/chartex" xmlns:cx4="http://schemas.microsoft.com/office/drawing/2016/5/10/chartex" xmlns:cx5="http://schemas.microsoft.com/office/drawing/2016/5/11/chartex" xmlns:cx6="http://schemas.microsoft.com/office/drawing/2016/5/12/chartex" xmlns:cx7="http://schemas.microsoft.com/office/drawing/2016/5/13/chartex" xmlns:cx8="http://schemas.microsoft.com/office/drawing/2016/5/14/chartex" xmlns:mc="http://schemas.openxmlformats.org/markup-compatibility/2006" xmlns:aink="http://schemas.microsoft.com/office/drawing/2016/ink" xmlns:am3d="http://schemas.microsoft.com/office/drawing/2017/model3d" xmlns:o="urn:schemas-microsoft-com:office:office" xmlns:r="http://schemas.openxmlformats.org/officeDocument/2006/relationships" xmlns:m="http://schemas.openxmlformats.org/officeDocument/2006/math" xmlns:v="urn:schemas-microsoft-com:vml" xmlns:wp14="http://schemas.microsoft.com/office/word/2010/wordprocessingDrawing" xmlns:wp="http://schemas.openxmlformats.org/drawingml/2006/wordprocessingDrawing" xmlns:w10="urn:schemas-microsoft-com:office:word" xmlns:w="http://schemas.openxmlformats.org/wordprocessingml/2006/main" xmlns:w14="http://schemas.microsoft.com/office/word/2010/wordml" xmlns:w15="http://schemas.microsoft.com/office/word/2012/wordml" xmlns:w16cex="http://schemas.microsoft.com/office/word/2018/wordml/cex" xmlns:w16cid="http://schemas.microsoft.com/office/word/2016/wordml/cid" xmlns:w16="http://schemas.microsoft.com/office/word/2018/wordml" xmlns:w16se="http://schemas.microsoft.com/office/word/2015/wordml/symex" xmlns:wpg="http://schemas.microsoft.com/office/word/2010/wordprocessingGroup" xmlns:wpi="http://schemas.microsoft.com/office/word/2010/wordprocessingInk" xmlns:wne="http://schemas.microsoft.com/office/word/2006/wordml" xmlns:wps="http://schemas.microsoft.com/office/word/2010/wordprocessingShape" mc:Ignorable="w14 w15 w16se w16cid w16 w16cex wp14">
+  <w16cex:commentExtensible w16cex:durableId="24144D87" w16cex:dateUtc="2021-04-04T21:36:00Z"/>
+  <w16cex:commentExtensible w16cex:durableId="24144A30" w16cex:dateUtc="2021-04-04T21:22:00Z"/>
+  <w16cex:commentExtensible w16cex:durableId="241449B2" w16cex:dateUtc="2021-04-04T21:20:00Z"/>
+  <w16cex:commentExtensible w16cex:durableId="241449E5" w16cex:dateUtc="2021-04-04T21:21:00Z"/>
+</w16cex:commentsExtensible>
 </file>
 
 <file path=word/endnotes.xml><?xml version="1.0" encoding="utf-8"?>
-<w:endnotes xmlns:wpc="http://schemas.microsoft.com/office/word/2010/wordprocessingCanvas" xmlns:cx="http://schemas.microsoft.com/office/drawing/2014/chartex" xmlns:mc="http://schemas.openxmlformats.org/markup-compatibility/2006" xmlns:o="urn:schemas-microsoft-com:office:office" xmlns:r="http://schemas.openxmlformats.org/officeDocument/2006/relationships" xmlns:m="http://schemas.openxmlformats.org/officeDocument/2006/math" xmlns:v="urn:schemas-microsoft-com:vml" xmlns:wp14="http://schemas.microsoft.com/office/word/2010/wordprocessingDrawing" xmlns:wp="http://schemas.openxmlformats.org/drawingml/2006/wordprocessingDrawing" xmlns:w10="urn:schemas-microsoft-com:office:word" xmlns:w="http://schemas.openxmlformats.org/wordprocessingml/2006/main" xmlns:w14="http://schemas.microsoft.com/office/word/2010/wordml" xmlns:w15="http://schemas.microsoft.com/office/word/2012/wordml" xmlns:w16se="http://schemas.microsoft.com/office/word/2015/wordml/symex" xmlns:wpg="http://schemas.microsoft.com/office/word/2010/wordprocessingGroup" xmlns:wpi="http://schemas.microsoft.com/office/word/2010/wordprocessingInk" xmlns:wne="http://schemas.microsoft.com/office/word/2006/wordml" xmlns:wps="http://schemas.microsoft.com/office/word/2010/wordprocessingShape" mc:Ignorable="w14 w15 w16se wp14">
+<w:endnotes xmlns:wpc="http://schemas.microsoft.com/office/word/2010/wordprocessingCanvas" xmlns:cx="http://schemas.microsoft.com/office/drawing/2014/chartex" xmlns:cx1="http://schemas.microsoft.com/office/drawing/2015/9/8/chartex" xmlns:cx2="http://schemas.microsoft.com/office/drawing/2015/10/21/chartex" xmlns:cx3="http://schemas.microsoft.com/office/drawing/2016/5/9/chartex" xmlns:cx4="http://schemas.microsoft.com/office/drawing/2016/5/10/chartex" xmlns:cx5="http://schemas.microsoft.com/office/drawing/2016/5/11/chartex" xmlns:cx6="http://schemas.microsoft.com/office/drawing/2016/5/12/chartex" xmlns:cx7="http://schemas.microsoft.com/office/drawing/2016/5/13/chartex" xmlns:cx8="http://schemas.microsoft.com/office/drawing/2016/5/14/chartex" xmlns:mc="http://schemas.openxmlformats.org/markup-compatibility/2006" xmlns:aink="http://schemas.microsoft.com/office/drawing/2016/ink" xmlns:am3d="http://schemas.microsoft.com/office/drawing/2017/model3d" xmlns:o="urn:schemas-microsoft-com:office:office" xmlns:r="http://schemas.openxmlformats.org/officeDocument/2006/relationships" xmlns:m="http://schemas.openxmlformats.org/officeDocument/2006/math" xmlns:v="urn:schemas-microsoft-com:vml" xmlns:wp14="http://schemas.microsoft.com/office/word/2010/wordprocessingDrawing" xmlns:wp="http://schemas.openxmlformats.org/drawingml/2006/wordprocessingDrawing" xmlns:w10="urn:schemas-microsoft-com:office:word" xmlns:w="http://schemas.openxmlformats.org/wordprocessingml/2006/main" xmlns:w14="http://schemas.microsoft.com/office/word/2010/wordml" xmlns:w15="http://schemas.microsoft.com/office/word/2012/wordml" xmlns:w16cid="http://schemas.microsoft.com/office/word/2016/wordml/cid" xmlns:w16se="http://schemas.microsoft.com/office/word/2015/wordml/symex" xmlns:wpg="http://schemas.microsoft.com/office/word/2010/wordprocessingGroup" xmlns:wpi="http://schemas.microsoft.com/office/word/2010/wordprocessingInk" xmlns:wne="http://schemas.microsoft.com/office/word/2006/wordml" xmlns:wps="http://schemas.microsoft.com/office/word/2010/wordprocessingShape" mc:Ignorable="w14 w15 w16se w16cid wp14">
   <w:endnote w:type="separator" w:id="-1">
     <w:p>
       <w:r>
@@ -851,7 +747,7 @@
 </file>
 
 <file path=word/footer1.xml><?xml version="1.0" encoding="utf-8"?>
-<w:ftr xmlns:wpc="http://schemas.microsoft.com/office/word/2010/wordprocessingCanvas" xmlns:cx="http://schemas.microsoft.com/office/drawing/2014/chartex" xmlns:mc="http://schemas.openxmlformats.org/markup-compatibility/2006" xmlns:o="urn:schemas-microsoft-com:office:office" xmlns:r="http://schemas.openxmlformats.org/officeDocument/2006/relationships" xmlns:m="http://schemas.openxmlformats.org/officeDocument/2006/math" xmlns:v="urn:schemas-microsoft-com:vml" xmlns:wp14="http://schemas.microsoft.com/office/word/2010/wordprocessingDrawing" xmlns:wp="http://schemas.openxmlformats.org/drawingml/2006/wordprocessingDrawing" xmlns:w10="urn:schemas-microsoft-com:office:word" xmlns:w="http://schemas.openxmlformats.org/wordprocessingml/2006/main" xmlns:w14="http://schemas.microsoft.com/office/word/2010/wordml" xmlns:w15="http://schemas.microsoft.com/office/word/2012/wordml" xmlns:w16se="http://schemas.microsoft.com/office/word/2015/wordml/symex" xmlns:wpg="http://schemas.microsoft.com/office/word/2010/wordprocessingGroup" xmlns:wpi="http://schemas.microsoft.com/office/word/2010/wordprocessingInk" xmlns:wne="http://schemas.microsoft.com/office/word/2006/wordml" xmlns:wps="http://schemas.microsoft.com/office/word/2010/wordprocessingShape" mc:Ignorable="w14 w15 w16se wp14">
+<w:ftr xmlns:wpc="http://schemas.microsoft.com/office/word/2010/wordprocessingCanvas" xmlns:cx="http://schemas.microsoft.com/office/drawing/2014/chartex" xmlns:cx1="http://schemas.microsoft.com/office/drawing/2015/9/8/chartex" xmlns:cx2="http://schemas.microsoft.com/office/drawing/2015/10/21/chartex" xmlns:cx3="http://schemas.microsoft.com/office/drawing/2016/5/9/chartex" xmlns:cx4="http://schemas.microsoft.com/office/drawing/2016/5/10/chartex" xmlns:cx5="http://schemas.microsoft.com/office/drawing/2016/5/11/chartex" xmlns:cx6="http://schemas.microsoft.com/office/drawing/2016/5/12/chartex" xmlns:cx7="http://schemas.microsoft.com/office/drawing/2016/5/13/chartex" xmlns:cx8="http://schemas.microsoft.com/office/drawing/2016/5/14/chartex" xmlns:mc="http://schemas.openxmlformats.org/markup-compatibility/2006" xmlns:aink="http://schemas.microsoft.com/office/drawing/2016/ink" xmlns:am3d="http://schemas.microsoft.com/office/drawing/2017/model3d" xmlns:o="urn:schemas-microsoft-com:office:office" xmlns:r="http://schemas.openxmlformats.org/officeDocument/2006/relationships" xmlns:m="http://schemas.openxmlformats.org/officeDocument/2006/math" xmlns:v="urn:schemas-microsoft-com:vml" xmlns:wp14="http://schemas.microsoft.com/office/word/2010/wordprocessingDrawing" xmlns:wp="http://schemas.openxmlformats.org/drawingml/2006/wordprocessingDrawing" xmlns:w10="urn:schemas-microsoft-com:office:word" xmlns:w="http://schemas.openxmlformats.org/wordprocessingml/2006/main" xmlns:w14="http://schemas.microsoft.com/office/word/2010/wordml" xmlns:w15="http://schemas.microsoft.com/office/word/2012/wordml" xmlns:w16cid="http://schemas.microsoft.com/office/word/2016/wordml/cid" xmlns:w16se="http://schemas.microsoft.com/office/word/2015/wordml/symex" xmlns:wpg="http://schemas.microsoft.com/office/word/2010/wordprocessingGroup" xmlns:wpi="http://schemas.microsoft.com/office/word/2010/wordprocessingInk" xmlns:wne="http://schemas.microsoft.com/office/word/2006/wordml" xmlns:wps="http://schemas.microsoft.com/office/word/2010/wordprocessingShape" mc:Ignorable="w14 w15 w16se w16cid wp14">
   <w:p>
     <w:pPr>
       <w:pStyle w:val="Footer"/>
@@ -904,8 +800,67 @@
 </w:ftr>
 </file>
 
+<file path=word/footer2.xml><?xml version="1.0" encoding="utf-8"?>
+<w:ftr xmlns:wpc="http://schemas.microsoft.com/office/word/2010/wordprocessingCanvas" xmlns:cx="http://schemas.microsoft.com/office/drawing/2014/chartex" xmlns:cx1="http://schemas.microsoft.com/office/drawing/2015/9/8/chartex" xmlns:cx2="http://schemas.microsoft.com/office/drawing/2015/10/21/chartex" xmlns:cx3="http://schemas.microsoft.com/office/drawing/2016/5/9/chartex" xmlns:cx4="http://schemas.microsoft.com/office/drawing/2016/5/10/chartex" xmlns:cx5="http://schemas.microsoft.com/office/drawing/2016/5/11/chartex" xmlns:cx6="http://schemas.microsoft.com/office/drawing/2016/5/12/chartex" xmlns:cx7="http://schemas.microsoft.com/office/drawing/2016/5/13/chartex" xmlns:cx8="http://schemas.microsoft.com/office/drawing/2016/5/14/chartex" xmlns:mc="http://schemas.openxmlformats.org/markup-compatibility/2006" xmlns:aink="http://schemas.microsoft.com/office/drawing/2016/ink" xmlns:am3d="http://schemas.microsoft.com/office/drawing/2017/model3d" xmlns:o="urn:schemas-microsoft-com:office:office" xmlns:r="http://schemas.openxmlformats.org/officeDocument/2006/relationships" xmlns:m="http://schemas.openxmlformats.org/officeDocument/2006/math" xmlns:v="urn:schemas-microsoft-com:vml" xmlns:wp14="http://schemas.microsoft.com/office/word/2010/wordprocessingDrawing" xmlns:wp="http://schemas.openxmlformats.org/drawingml/2006/wordprocessingDrawing" xmlns:w10="urn:schemas-microsoft-com:office:word" xmlns:w="http://schemas.openxmlformats.org/wordprocessingml/2006/main" xmlns:w14="http://schemas.microsoft.com/office/word/2010/wordml" xmlns:w15="http://schemas.microsoft.com/office/word/2012/wordml" xmlns:w16cid="http://schemas.microsoft.com/office/word/2016/wordml/cid" xmlns:w16se="http://schemas.microsoft.com/office/word/2015/wordml/symex" xmlns:wpg="http://schemas.microsoft.com/office/word/2010/wordprocessingGroup" xmlns:wpi="http://schemas.microsoft.com/office/word/2010/wordprocessingInk" xmlns:wne="http://schemas.microsoft.com/office/word/2006/wordml" xmlns:wps="http://schemas.microsoft.com/office/word/2010/wordprocessingShape" mc:Ignorable="w14 w15 w16se w16cid wp14">
+  <w:tbl>
+    <w:tblPr>
+      <w:tblW w:w="0" w:type="auto"/>
+      <w:tblLayout w:type="fixed"/>
+      <w:tblLook w:val="06A0" w:firstRow="1" w:lastRow="0" w:firstColumn="1" w:lastColumn="0" w:noHBand="1" w:noVBand="1"/>
+    </w:tblPr>
+    <w:tblGrid>
+      <w:gridCol w:w="2880"/>
+      <w:gridCol w:w="2880"/>
+      <w:gridCol w:w="2880"/>
+    </w:tblGrid>
+    <w:tr>
+      <w:tc>
+        <w:tcPr>
+          <w:tcW w:w="2880" w:type="dxa"/>
+        </w:tcPr>
+        <w:p>
+          <w:pPr>
+            <w:pStyle w:val="Header"/>
+            <w:ind w:left="-115"/>
+            <w:jc w:val="left"/>
+          </w:pPr>
+        </w:p>
+      </w:tc>
+      <w:tc>
+        <w:tcPr>
+          <w:tcW w:w="2880" w:type="dxa"/>
+        </w:tcPr>
+        <w:p>
+          <w:pPr>
+            <w:pStyle w:val="Header"/>
+            <w:jc w:val="center"/>
+          </w:pPr>
+        </w:p>
+      </w:tc>
+      <w:tc>
+        <w:tcPr>
+          <w:tcW w:w="2880" w:type="dxa"/>
+        </w:tcPr>
+        <w:p>
+          <w:pPr>
+            <w:pStyle w:val="Header"/>
+            <w:ind w:right="-115"/>
+            <w:jc w:val="right"/>
+          </w:pPr>
+        </w:p>
+      </w:tc>
+    </w:tr>
+  </w:tbl>
+  <w:p>
+    <w:pPr>
+      <w:pStyle w:val="Footer"/>
+    </w:pPr>
+  </w:p>
+</w:ftr>
+</file>
+
 <file path=word/footnotes.xml><?xml version="1.0" encoding="utf-8"?>
-<w:footnotes xmlns:wpc="http://schemas.microsoft.com/office/word/2010/wordprocessingCanvas" xmlns:cx="http://schemas.microsoft.com/office/drawing/2014/chartex" xmlns:mc="http://schemas.openxmlformats.org/markup-compatibility/2006" xmlns:o="urn:schemas-microsoft-com:office:office" xmlns:r="http://schemas.openxmlformats.org/officeDocument/2006/relationships" xmlns:m="http://schemas.openxmlformats.org/officeDocument/2006/math" xmlns:v="urn:schemas-microsoft-com:vml" xmlns:wp14="http://schemas.microsoft.com/office/word/2010/wordprocessingDrawing" xmlns:wp="http://schemas.openxmlformats.org/drawingml/2006/wordprocessingDrawing" xmlns:w10="urn:schemas-microsoft-com:office:word" xmlns:w="http://schemas.openxmlformats.org/wordprocessingml/2006/main" xmlns:w14="http://schemas.microsoft.com/office/word/2010/wordml" xmlns:w15="http://schemas.microsoft.com/office/word/2012/wordml" xmlns:w16se="http://schemas.microsoft.com/office/word/2015/wordml/symex" xmlns:wpg="http://schemas.microsoft.com/office/word/2010/wordprocessingGroup" xmlns:wpi="http://schemas.microsoft.com/office/word/2010/wordprocessingInk" xmlns:wne="http://schemas.microsoft.com/office/word/2006/wordml" xmlns:wps="http://schemas.microsoft.com/office/word/2010/wordprocessingShape" mc:Ignorable="w14 w15 w16se wp14">
+<w:footnotes xmlns:wpc="http://schemas.microsoft.com/office/word/2010/wordprocessingCanvas" xmlns:cx="http://schemas.microsoft.com/office/drawing/2014/chartex" xmlns:cx1="http://schemas.microsoft.com/office/drawing/2015/9/8/chartex" xmlns:cx2="http://schemas.microsoft.com/office/drawing/2015/10/21/chartex" xmlns:cx3="http://schemas.microsoft.com/office/drawing/2016/5/9/chartex" xmlns:cx4="http://schemas.microsoft.com/office/drawing/2016/5/10/chartex" xmlns:cx5="http://schemas.microsoft.com/office/drawing/2016/5/11/chartex" xmlns:cx6="http://schemas.microsoft.com/office/drawing/2016/5/12/chartex" xmlns:cx7="http://schemas.microsoft.com/office/drawing/2016/5/13/chartex" xmlns:cx8="http://schemas.microsoft.com/office/drawing/2016/5/14/chartex" xmlns:mc="http://schemas.openxmlformats.org/markup-compatibility/2006" xmlns:aink="http://schemas.microsoft.com/office/drawing/2016/ink" xmlns:am3d="http://schemas.microsoft.com/office/drawing/2017/model3d" xmlns:o="urn:schemas-microsoft-com:office:office" xmlns:r="http://schemas.openxmlformats.org/officeDocument/2006/relationships" xmlns:m="http://schemas.openxmlformats.org/officeDocument/2006/math" xmlns:v="urn:schemas-microsoft-com:vml" xmlns:wp14="http://schemas.microsoft.com/office/word/2010/wordprocessingDrawing" xmlns:wp="http://schemas.openxmlformats.org/drawingml/2006/wordprocessingDrawing" xmlns:w10="urn:schemas-microsoft-com:office:word" xmlns:w="http://schemas.openxmlformats.org/wordprocessingml/2006/main" xmlns:w14="http://schemas.microsoft.com/office/word/2010/wordml" xmlns:w15="http://schemas.microsoft.com/office/word/2012/wordml" xmlns:w16cid="http://schemas.microsoft.com/office/word/2016/wordml/cid" xmlns:w16se="http://schemas.microsoft.com/office/word/2015/wordml/symex" xmlns:wpg="http://schemas.microsoft.com/office/word/2010/wordprocessingGroup" xmlns:wpi="http://schemas.microsoft.com/office/word/2010/wordprocessingInk" xmlns:wne="http://schemas.microsoft.com/office/word/2006/wordml" xmlns:wps="http://schemas.microsoft.com/office/word/2010/wordprocessingShape" mc:Ignorable="w14 w15 w16se w16cid wp14">
   <w:footnote w:type="separator" w:id="-1">
     <w:p>
       <w:r>
@@ -924,7 +879,7 @@
 </file>
 
 <file path=word/header1.xml><?xml version="1.0" encoding="utf-8"?>
-<w:hdr xmlns:wpc="http://schemas.microsoft.com/office/word/2010/wordprocessingCanvas" xmlns:cx="http://schemas.microsoft.com/office/drawing/2014/chartex" xmlns:mc="http://schemas.openxmlformats.org/markup-compatibility/2006" xmlns:o="urn:schemas-microsoft-com:office:office" xmlns:r="http://schemas.openxmlformats.org/officeDocument/2006/relationships" xmlns:m="http://schemas.openxmlformats.org/officeDocument/2006/math" xmlns:v="urn:schemas-microsoft-com:vml" xmlns:wp14="http://schemas.microsoft.com/office/word/2010/wordprocessingDrawing" xmlns:wp="http://schemas.openxmlformats.org/drawingml/2006/wordprocessingDrawing" xmlns:w10="urn:schemas-microsoft-com:office:word" xmlns:w="http://schemas.openxmlformats.org/wordprocessingml/2006/main" xmlns:w14="http://schemas.microsoft.com/office/word/2010/wordml" xmlns:w15="http://schemas.microsoft.com/office/word/2012/wordml" xmlns:w16se="http://schemas.microsoft.com/office/word/2015/wordml/symex" xmlns:wpg="http://schemas.microsoft.com/office/word/2010/wordprocessingGroup" xmlns:wpi="http://schemas.microsoft.com/office/word/2010/wordprocessingInk" xmlns:wne="http://schemas.microsoft.com/office/word/2006/wordml" xmlns:wps="http://schemas.microsoft.com/office/word/2010/wordprocessingShape" mc:Ignorable="w14 w15 w16se wp14">
+<w:hdr xmlns:wpc="http://schemas.microsoft.com/office/word/2010/wordprocessingCanvas" xmlns:cx="http://schemas.microsoft.com/office/drawing/2014/chartex" xmlns:cx1="http://schemas.microsoft.com/office/drawing/2015/9/8/chartex" xmlns:cx2="http://schemas.microsoft.com/office/drawing/2015/10/21/chartex" xmlns:cx3="http://schemas.microsoft.com/office/drawing/2016/5/9/chartex" xmlns:cx4="http://schemas.microsoft.com/office/drawing/2016/5/10/chartex" xmlns:cx5="http://schemas.microsoft.com/office/drawing/2016/5/11/chartex" xmlns:cx6="http://schemas.microsoft.com/office/drawing/2016/5/12/chartex" xmlns:cx7="http://schemas.microsoft.com/office/drawing/2016/5/13/chartex" xmlns:cx8="http://schemas.microsoft.com/office/drawing/2016/5/14/chartex" xmlns:mc="http://schemas.openxmlformats.org/markup-compatibility/2006" xmlns:aink="http://schemas.microsoft.com/office/drawing/2016/ink" xmlns:am3d="http://schemas.microsoft.com/office/drawing/2017/model3d" xmlns:o="urn:schemas-microsoft-com:office:office" xmlns:r="http://schemas.openxmlformats.org/officeDocument/2006/relationships" xmlns:m="http://schemas.openxmlformats.org/officeDocument/2006/math" xmlns:v="urn:schemas-microsoft-com:vml" xmlns:wp14="http://schemas.microsoft.com/office/word/2010/wordprocessingDrawing" xmlns:wp="http://schemas.openxmlformats.org/drawingml/2006/wordprocessingDrawing" xmlns:w10="urn:schemas-microsoft-com:office:word" xmlns:w="http://schemas.openxmlformats.org/wordprocessingml/2006/main" xmlns:w14="http://schemas.microsoft.com/office/word/2010/wordml" xmlns:w15="http://schemas.microsoft.com/office/word/2012/wordml" xmlns:w16cid="http://schemas.microsoft.com/office/word/2016/wordml/cid" xmlns:w16se="http://schemas.microsoft.com/office/word/2015/wordml/symex" xmlns:wpg="http://schemas.microsoft.com/office/word/2010/wordprocessingGroup" xmlns:wpi="http://schemas.microsoft.com/office/word/2010/wordprocessingInk" xmlns:wne="http://schemas.microsoft.com/office/word/2006/wordml" xmlns:wps="http://schemas.microsoft.com/office/word/2010/wordprocessingShape" mc:Ignorable="w14 w15 w16se w16cid wp14">
   <w:p>
     <w:pPr>
       <w:pStyle w:val="Header"/>
@@ -939,60 +894,29 @@
 </file>
 
 <file path=word/header2.xml><?xml version="1.0" encoding="utf-8"?>
-<w:hdr xmlns:wpc="http://schemas.microsoft.com/office/word/2010/wordprocessingCanvas" xmlns:cx="http://schemas.microsoft.com/office/drawing/2014/chartex" xmlns:mc="http://schemas.openxmlformats.org/markup-compatibility/2006" xmlns:o="urn:schemas-microsoft-com:office:office" xmlns:r="http://schemas.openxmlformats.org/officeDocument/2006/relationships" xmlns:m="http://schemas.openxmlformats.org/officeDocument/2006/math" xmlns:v="urn:schemas-microsoft-com:vml" xmlns:wp14="http://schemas.microsoft.com/office/word/2010/wordprocessingDrawing" xmlns:wp="http://schemas.openxmlformats.org/drawingml/2006/wordprocessingDrawing" xmlns:w10="urn:schemas-microsoft-com:office:word" xmlns:w="http://schemas.openxmlformats.org/wordprocessingml/2006/main" xmlns:w14="http://schemas.microsoft.com/office/word/2010/wordml" xmlns:w15="http://schemas.microsoft.com/office/word/2012/wordml" xmlns:w16se="http://schemas.microsoft.com/office/word/2015/wordml/symex" xmlns:wpg="http://schemas.microsoft.com/office/word/2010/wordprocessingGroup" xmlns:wpi="http://schemas.microsoft.com/office/word/2010/wordprocessingInk" xmlns:wne="http://schemas.microsoft.com/office/word/2006/wordml" xmlns:wps="http://schemas.microsoft.com/office/word/2010/wordprocessingShape" mc:Ignorable="w14 w15 w16se wp14">
+<w:hdr xmlns:wpc="http://schemas.microsoft.com/office/word/2010/wordprocessingCanvas" xmlns:cx="http://schemas.microsoft.com/office/drawing/2014/chartex" xmlns:cx1="http://schemas.microsoft.com/office/drawing/2015/9/8/chartex" xmlns:cx2="http://schemas.microsoft.com/office/drawing/2015/10/21/chartex" xmlns:cx3="http://schemas.microsoft.com/office/drawing/2016/5/9/chartex" xmlns:cx4="http://schemas.microsoft.com/office/drawing/2016/5/10/chartex" xmlns:cx5="http://schemas.microsoft.com/office/drawing/2016/5/11/chartex" xmlns:cx6="http://schemas.microsoft.com/office/drawing/2016/5/12/chartex" xmlns:cx7="http://schemas.microsoft.com/office/drawing/2016/5/13/chartex" xmlns:cx8="http://schemas.microsoft.com/office/drawing/2016/5/14/chartex" xmlns:mc="http://schemas.openxmlformats.org/markup-compatibility/2006" xmlns:aink="http://schemas.microsoft.com/office/drawing/2016/ink" xmlns:am3d="http://schemas.microsoft.com/office/drawing/2017/model3d" xmlns:o="urn:schemas-microsoft-com:office:office" xmlns:r="http://schemas.openxmlformats.org/officeDocument/2006/relationships" xmlns:m="http://schemas.openxmlformats.org/officeDocument/2006/math" xmlns:v="urn:schemas-microsoft-com:vml" xmlns:wp14="http://schemas.microsoft.com/office/word/2010/wordprocessingDrawing" xmlns:wp="http://schemas.openxmlformats.org/drawingml/2006/wordprocessingDrawing" xmlns:w10="urn:schemas-microsoft-com:office:word" xmlns:w="http://schemas.openxmlformats.org/wordprocessingml/2006/main" xmlns:w14="http://schemas.microsoft.com/office/word/2010/wordml" xmlns:w15="http://schemas.microsoft.com/office/word/2012/wordml" xmlns:w16cid="http://schemas.microsoft.com/office/word/2016/wordml/cid" xmlns:w16se="http://schemas.microsoft.com/office/word/2015/wordml/symex" xmlns:wpg="http://schemas.microsoft.com/office/word/2010/wordprocessingGroup" xmlns:wpi="http://schemas.microsoft.com/office/word/2010/wordprocessingInk" xmlns:wne="http://schemas.microsoft.com/office/word/2006/wordml" xmlns:wps="http://schemas.microsoft.com/office/word/2010/wordprocessingShape" mc:Ignorable="w14 w15 w16se w16cid wp14">
   <w:p>
     <w:pPr>
       <w:pStyle w:val="Address1"/>
     </w:pPr>
-    <w:r>
-      <w:t xml:space="preserve">e-mail </w:t>
-    </w:r>
     <w:r>
       <w:t>ryanarnanjaya@gmail.com</w:t>
     </w:r>
   </w:p>
   <w:p>
     <w:pPr>
-      <w:pStyle w:val="Address2"/>
-      <w:ind w:left="360" w:hanging="360"/>
+      <w:pStyle w:val="Address1"/>
     </w:pPr>
     <w:r>
-      <w:t>1299 Parkington Ave</w:t>
-    </w:r>
-    <w:r>
-      <w:t xml:space="preserve"> • Sunnyvale, CA </w:t>
-    </w:r>
-    <w:r>
-      <w:t>94087</w:t>
+      <w:t>1550 Technology dr • San jose, CA 95110</w:t>
     </w:r>
   </w:p>
   <w:p>
     <w:pPr>
-      <w:pStyle w:val="Address2"/>
+      <w:pStyle w:val="Address1"/>
     </w:pPr>
     <w:r>
-      <w:t xml:space="preserve">Phone </w:t>
-    </w:r>
-    <w:r>
-      <w:t xml:space="preserve">+1 </w:t>
-    </w:r>
-    <w:r>
-      <w:t>(</w:t>
-    </w:r>
-    <w:r>
-      <w:t>858</w:t>
-    </w:r>
-    <w:r>
-      <w:t xml:space="preserve">) </w:t>
-    </w:r>
-    <w:r>
-      <w:t>847</w:t>
-    </w:r>
-    <w:r>
-      <w:t xml:space="preserve"> </w:t>
-    </w:r>
-    <w:r>
-      <w:t>8963</w:t>
+      <w:t>Phone +1 (858) 847 8963</w:t>
     </w:r>
   </w:p>
   <w:p>
@@ -1015,7 +939,7 @@
 </file>
 
 <file path=word/numbering.xml><?xml version="1.0" encoding="utf-8"?>
-<w:numbering xmlns:wpc="http://schemas.microsoft.com/office/word/2010/wordprocessingCanvas" xmlns:cx="http://schemas.microsoft.com/office/drawing/2014/chartex" xmlns:mc="http://schemas.openxmlformats.org/markup-compatibility/2006" xmlns:o="urn:schemas-microsoft-com:office:office" xmlns:r="http://schemas.openxmlformats.org/officeDocument/2006/relationships" xmlns:m="http://schemas.openxmlformats.org/officeDocument/2006/math" xmlns:v="urn:schemas-microsoft-com:vml" xmlns:wp14="http://schemas.microsoft.com/office/word/2010/wordprocessingDrawing" xmlns:wp="http://schemas.openxmlformats.org/drawingml/2006/wordprocessingDrawing" xmlns:w10="urn:schemas-microsoft-com:office:word" xmlns:w="http://schemas.openxmlformats.org/wordprocessingml/2006/main" xmlns:w14="http://schemas.microsoft.com/office/word/2010/wordml" xmlns:w15="http://schemas.microsoft.com/office/word/2012/wordml" xmlns:w16se="http://schemas.microsoft.com/office/word/2015/wordml/symex" xmlns:wpg="http://schemas.microsoft.com/office/word/2010/wordprocessingGroup" xmlns:wpi="http://schemas.microsoft.com/office/word/2010/wordprocessingInk" xmlns:wne="http://schemas.microsoft.com/office/word/2006/wordml" xmlns:wps="http://schemas.microsoft.com/office/word/2010/wordprocessingShape" mc:Ignorable="w14 w15 w16se wp14">
+<w:numbering xmlns:wpc="http://schemas.microsoft.com/office/word/2010/wordprocessingCanvas" xmlns:cx="http://schemas.microsoft.com/office/drawing/2014/chartex" xmlns:cx1="http://schemas.microsoft.com/office/drawing/2015/9/8/chartex" xmlns:cx2="http://schemas.microsoft.com/office/drawing/2015/10/21/chartex" xmlns:cx3="http://schemas.microsoft.com/office/drawing/2016/5/9/chartex" xmlns:cx4="http://schemas.microsoft.com/office/drawing/2016/5/10/chartex" xmlns:cx5="http://schemas.microsoft.com/office/drawing/2016/5/11/chartex" xmlns:cx6="http://schemas.microsoft.com/office/drawing/2016/5/12/chartex" xmlns:cx7="http://schemas.microsoft.com/office/drawing/2016/5/13/chartex" xmlns:cx8="http://schemas.microsoft.com/office/drawing/2016/5/14/chartex" xmlns:mc="http://schemas.openxmlformats.org/markup-compatibility/2006" xmlns:aink="http://schemas.microsoft.com/office/drawing/2016/ink" xmlns:am3d="http://schemas.microsoft.com/office/drawing/2017/model3d" xmlns:o="urn:schemas-microsoft-com:office:office" xmlns:r="http://schemas.openxmlformats.org/officeDocument/2006/relationships" xmlns:m="http://schemas.openxmlformats.org/officeDocument/2006/math" xmlns:v="urn:schemas-microsoft-com:vml" xmlns:wp14="http://schemas.microsoft.com/office/word/2010/wordprocessingDrawing" xmlns:wp="http://schemas.openxmlformats.org/drawingml/2006/wordprocessingDrawing" xmlns:w10="urn:schemas-microsoft-com:office:word" xmlns:w="http://schemas.openxmlformats.org/wordprocessingml/2006/main" xmlns:w14="http://schemas.microsoft.com/office/word/2010/wordml" xmlns:w15="http://schemas.microsoft.com/office/word/2012/wordml" xmlns:w16cid="http://schemas.microsoft.com/office/word/2016/wordml/cid" xmlns:w16se="http://schemas.microsoft.com/office/word/2015/wordml/symex" xmlns:wpg="http://schemas.microsoft.com/office/word/2010/wordprocessingGroup" xmlns:wpi="http://schemas.microsoft.com/office/word/2010/wordprocessingInk" xmlns:wne="http://schemas.microsoft.com/office/word/2006/wordml" xmlns:wps="http://schemas.microsoft.com/office/word/2010/wordprocessingShape" mc:Ignorable="w14 w15 w16se w16cid wp14">
   <w:abstractNum w:abstractNumId="0" w15:restartNumberingAfterBreak="0">
     <w:nsid w:val="FFFFFFFE"/>
     <w:multiLevelType w:val="singleLevel"/>
@@ -1115,6 +1039,232 @@
       <w:lvlText w:val=""/>
       <w:legacy w:legacy="1" w:legacySpace="0" w:legacyIndent="0"/>
       <w:lvlJc w:val="left"/>
+    </w:lvl>
+  </w:abstractNum>
+  <w:abstractNum w:abstractNumId="8" w15:restartNumberingAfterBreak="0">
+    <w:nsid w:val="7CAD4D97"/>
+    <w:multiLevelType w:val="hybridMultilevel"/>
+    <w:tmpl w:val="BE508E86"/>
+    <w:lvl w:ilvl="0" w:tplc="04090005">
+      <w:start w:val="1"/>
+      <w:numFmt w:val="bullet"/>
+      <w:lvlText w:val=""/>
+      <w:lvlJc w:val="left"/>
+      <w:pPr>
+        <w:ind w:left="720" w:hanging="360"/>
+      </w:pPr>
+      <w:rPr>
+        <w:rFonts w:ascii="Wingdings" w:hAnsi="Wingdings" w:hint="default"/>
+      </w:rPr>
+    </w:lvl>
+    <w:lvl w:ilvl="1" w:tplc="04090003" w:tentative="1">
+      <w:start w:val="1"/>
+      <w:numFmt w:val="bullet"/>
+      <w:lvlText w:val="o"/>
+      <w:lvlJc w:val="left"/>
+      <w:pPr>
+        <w:ind w:left="1440" w:hanging="360"/>
+      </w:pPr>
+      <w:rPr>
+        <w:rFonts w:ascii="Courier New" w:hAnsi="Courier New" w:cs="Courier New" w:hint="default"/>
+      </w:rPr>
+    </w:lvl>
+    <w:lvl w:ilvl="2" w:tplc="04090005" w:tentative="1">
+      <w:start w:val="1"/>
+      <w:numFmt w:val="bullet"/>
+      <w:lvlText w:val=""/>
+      <w:lvlJc w:val="left"/>
+      <w:pPr>
+        <w:ind w:left="2160" w:hanging="360"/>
+      </w:pPr>
+      <w:rPr>
+        <w:rFonts w:ascii="Wingdings" w:hAnsi="Wingdings" w:hint="default"/>
+      </w:rPr>
+    </w:lvl>
+    <w:lvl w:ilvl="3" w:tplc="04090001" w:tentative="1">
+      <w:start w:val="1"/>
+      <w:numFmt w:val="bullet"/>
+      <w:lvlText w:val=""/>
+      <w:lvlJc w:val="left"/>
+      <w:pPr>
+        <w:ind w:left="2880" w:hanging="360"/>
+      </w:pPr>
+      <w:rPr>
+        <w:rFonts w:ascii="Symbol" w:hAnsi="Symbol" w:hint="default"/>
+      </w:rPr>
+    </w:lvl>
+    <w:lvl w:ilvl="4" w:tplc="04090003" w:tentative="1">
+      <w:start w:val="1"/>
+      <w:numFmt w:val="bullet"/>
+      <w:lvlText w:val="o"/>
+      <w:lvlJc w:val="left"/>
+      <w:pPr>
+        <w:ind w:left="3600" w:hanging="360"/>
+      </w:pPr>
+      <w:rPr>
+        <w:rFonts w:ascii="Courier New" w:hAnsi="Courier New" w:cs="Courier New" w:hint="default"/>
+      </w:rPr>
+    </w:lvl>
+    <w:lvl w:ilvl="5" w:tplc="04090005" w:tentative="1">
+      <w:start w:val="1"/>
+      <w:numFmt w:val="bullet"/>
+      <w:lvlText w:val=""/>
+      <w:lvlJc w:val="left"/>
+      <w:pPr>
+        <w:ind w:left="4320" w:hanging="360"/>
+      </w:pPr>
+      <w:rPr>
+        <w:rFonts w:ascii="Wingdings" w:hAnsi="Wingdings" w:hint="default"/>
+      </w:rPr>
+    </w:lvl>
+    <w:lvl w:ilvl="6" w:tplc="04090001" w:tentative="1">
+      <w:start w:val="1"/>
+      <w:numFmt w:val="bullet"/>
+      <w:lvlText w:val=""/>
+      <w:lvlJc w:val="left"/>
+      <w:pPr>
+        <w:ind w:left="5040" w:hanging="360"/>
+      </w:pPr>
+      <w:rPr>
+        <w:rFonts w:ascii="Symbol" w:hAnsi="Symbol" w:hint="default"/>
+      </w:rPr>
+    </w:lvl>
+    <w:lvl w:ilvl="7" w:tplc="04090003" w:tentative="1">
+      <w:start w:val="1"/>
+      <w:numFmt w:val="bullet"/>
+      <w:lvlText w:val="o"/>
+      <w:lvlJc w:val="left"/>
+      <w:pPr>
+        <w:ind w:left="5760" w:hanging="360"/>
+      </w:pPr>
+      <w:rPr>
+        <w:rFonts w:ascii="Courier New" w:hAnsi="Courier New" w:cs="Courier New" w:hint="default"/>
+      </w:rPr>
+    </w:lvl>
+    <w:lvl w:ilvl="8" w:tplc="04090005" w:tentative="1">
+      <w:start w:val="1"/>
+      <w:numFmt w:val="bullet"/>
+      <w:lvlText w:val=""/>
+      <w:lvlJc w:val="left"/>
+      <w:pPr>
+        <w:ind w:left="6480" w:hanging="360"/>
+      </w:pPr>
+      <w:rPr>
+        <w:rFonts w:ascii="Wingdings" w:hAnsi="Wingdings" w:hint="default"/>
+      </w:rPr>
+    </w:lvl>
+  </w:abstractNum>
+  <w:abstractNum w:abstractNumId="9" w15:restartNumberingAfterBreak="0">
+    <w:nsid w:val="7FA10D78"/>
+    <w:multiLevelType w:val="hybridMultilevel"/>
+    <w:tmpl w:val="DFC292E8"/>
+    <w:lvl w:ilvl="0" w:tplc="04090001">
+      <w:start w:val="1"/>
+      <w:numFmt w:val="bullet"/>
+      <w:lvlText w:val=""/>
+      <w:lvlJc w:val="left"/>
+      <w:pPr>
+        <w:ind w:left="720" w:hanging="360"/>
+      </w:pPr>
+      <w:rPr>
+        <w:rFonts w:ascii="Symbol" w:hAnsi="Symbol" w:hint="default"/>
+      </w:rPr>
+    </w:lvl>
+    <w:lvl w:ilvl="1" w:tplc="04090003" w:tentative="1">
+      <w:start w:val="1"/>
+      <w:numFmt w:val="bullet"/>
+      <w:lvlText w:val="o"/>
+      <w:lvlJc w:val="left"/>
+      <w:pPr>
+        <w:ind w:left="1440" w:hanging="360"/>
+      </w:pPr>
+      <w:rPr>
+        <w:rFonts w:ascii="Courier New" w:hAnsi="Courier New" w:cs="Courier New" w:hint="default"/>
+      </w:rPr>
+    </w:lvl>
+    <w:lvl w:ilvl="2" w:tplc="04090005" w:tentative="1">
+      <w:start w:val="1"/>
+      <w:numFmt w:val="bullet"/>
+      <w:lvlText w:val=""/>
+      <w:lvlJc w:val="left"/>
+      <w:pPr>
+        <w:ind w:left="2160" w:hanging="360"/>
+      </w:pPr>
+      <w:rPr>
+        <w:rFonts w:ascii="Wingdings" w:hAnsi="Wingdings" w:hint="default"/>
+      </w:rPr>
+    </w:lvl>
+    <w:lvl w:ilvl="3" w:tplc="04090001" w:tentative="1">
+      <w:start w:val="1"/>
+      <w:numFmt w:val="bullet"/>
+      <w:lvlText w:val=""/>
+      <w:lvlJc w:val="left"/>
+      <w:pPr>
+        <w:ind w:left="2880" w:hanging="360"/>
+      </w:pPr>
+      <w:rPr>
+        <w:rFonts w:ascii="Symbol" w:hAnsi="Symbol" w:hint="default"/>
+      </w:rPr>
+    </w:lvl>
+    <w:lvl w:ilvl="4" w:tplc="04090003" w:tentative="1">
+      <w:start w:val="1"/>
+      <w:numFmt w:val="bullet"/>
+      <w:lvlText w:val="o"/>
+      <w:lvlJc w:val="left"/>
+      <w:pPr>
+        <w:ind w:left="3600" w:hanging="360"/>
+      </w:pPr>
+      <w:rPr>
+        <w:rFonts w:ascii="Courier New" w:hAnsi="Courier New" w:cs="Courier New" w:hint="default"/>
+      </w:rPr>
+    </w:lvl>
+    <w:lvl w:ilvl="5" w:tplc="04090005" w:tentative="1">
+      <w:start w:val="1"/>
+      <w:numFmt w:val="bullet"/>
+      <w:lvlText w:val=""/>
+      <w:lvlJc w:val="left"/>
+      <w:pPr>
+        <w:ind w:left="4320" w:hanging="360"/>
+      </w:pPr>
+      <w:rPr>
+        <w:rFonts w:ascii="Wingdings" w:hAnsi="Wingdings" w:hint="default"/>
+      </w:rPr>
+    </w:lvl>
+    <w:lvl w:ilvl="6" w:tplc="04090001" w:tentative="1">
+      <w:start w:val="1"/>
+      <w:numFmt w:val="bullet"/>
+      <w:lvlText w:val=""/>
+      <w:lvlJc w:val="left"/>
+      <w:pPr>
+        <w:ind w:left="5040" w:hanging="360"/>
+      </w:pPr>
+      <w:rPr>
+        <w:rFonts w:ascii="Symbol" w:hAnsi="Symbol" w:hint="default"/>
+      </w:rPr>
+    </w:lvl>
+    <w:lvl w:ilvl="7" w:tplc="04090003" w:tentative="1">
+      <w:start w:val="1"/>
+      <w:numFmt w:val="bullet"/>
+      <w:lvlText w:val="o"/>
+      <w:lvlJc w:val="left"/>
+      <w:pPr>
+        <w:ind w:left="5760" w:hanging="360"/>
+      </w:pPr>
+      <w:rPr>
+        <w:rFonts w:ascii="Courier New" w:hAnsi="Courier New" w:cs="Courier New" w:hint="default"/>
+      </w:rPr>
+    </w:lvl>
+    <w:lvl w:ilvl="8" w:tplc="04090005" w:tentative="1">
+      <w:start w:val="1"/>
+      <w:numFmt w:val="bullet"/>
+      <w:lvlText w:val=""/>
+      <w:lvlJc w:val="left"/>
+      <w:pPr>
+        <w:ind w:left="6480" w:hanging="360"/>
+      </w:pPr>
+      <w:rPr>
+        <w:rFonts w:ascii="Wingdings" w:hAnsi="Wingdings" w:hint="default"/>
+      </w:rPr>
     </w:lvl>
   </w:abstractNum>
   <w:num w:numId="1">
@@ -1544,29 +1694,27 @@
       </w:lvl>
     </w:lvlOverride>
   </w:num>
+  <w:num w:numId="29">
+    <w:abstractNumId w:val="9"/>
+  </w:num>
+  <w:num w:numId="30">
+    <w:abstractNumId w:val="8"/>
+  </w:num>
 </w:numbering>
 </file>
 
-<file path=word/people.xml><?xml version="1.0" encoding="utf-8"?>
-<w15:people xmlns:wpc="http://schemas.microsoft.com/office/word/2010/wordprocessingCanvas" xmlns:cx="http://schemas.microsoft.com/office/drawing/2014/chartex" xmlns:mc="http://schemas.openxmlformats.org/markup-compatibility/2006" xmlns:o="urn:schemas-microsoft-com:office:office" xmlns:r="http://schemas.openxmlformats.org/officeDocument/2006/relationships" xmlns:m="http://schemas.openxmlformats.org/officeDocument/2006/math" xmlns:v="urn:schemas-microsoft-com:vml" xmlns:wp14="http://schemas.microsoft.com/office/word/2010/wordprocessingDrawing" xmlns:wp="http://schemas.openxmlformats.org/drawingml/2006/wordprocessingDrawing" xmlns:w10="urn:schemas-microsoft-com:office:word" xmlns:w="http://schemas.openxmlformats.org/wordprocessingml/2006/main" xmlns:w14="http://schemas.microsoft.com/office/word/2010/wordml" xmlns:w15="http://schemas.microsoft.com/office/word/2012/wordml" xmlns:w16se="http://schemas.microsoft.com/office/word/2015/wordml/symex" xmlns:wpg="http://schemas.microsoft.com/office/word/2010/wordprocessingGroup" xmlns:wpi="http://schemas.microsoft.com/office/word/2010/wordprocessingInk" xmlns:wne="http://schemas.microsoft.com/office/word/2006/wordml" xmlns:wps="http://schemas.microsoft.com/office/word/2010/wordprocessingShape" mc:Ignorable="w14 w15 w16se wp14">
-  <w15:person w15:author="Robert Steele">
-    <w15:presenceInfo w15:providerId="AD" w15:userId="S-1-5-21-2554861637-27570770-2130404856-70324"/>
-  </w15:person>
-</w15:people>
-</file>
-
 <file path=word/styles.xml><?xml version="1.0" encoding="utf-8"?>
-<w:styles xmlns:mc="http://schemas.openxmlformats.org/markup-compatibility/2006" xmlns:r="http://schemas.openxmlformats.org/officeDocument/2006/relationships" xmlns:w="http://schemas.openxmlformats.org/wordprocessingml/2006/main" xmlns:w14="http://schemas.microsoft.com/office/word/2010/wordml" xmlns:w15="http://schemas.microsoft.com/office/word/2012/wordml" xmlns:w16se="http://schemas.microsoft.com/office/word/2015/wordml/symex" mc:Ignorable="w14 w15 w16se">
+<w:styles xmlns:mc="http://schemas.openxmlformats.org/markup-compatibility/2006" xmlns:r="http://schemas.openxmlformats.org/officeDocument/2006/relationships" xmlns:w="http://schemas.openxmlformats.org/wordprocessingml/2006/main" xmlns:w14="http://schemas.microsoft.com/office/word/2010/wordml" xmlns:w15="http://schemas.microsoft.com/office/word/2012/wordml" xmlns:w16cid="http://schemas.microsoft.com/office/word/2016/wordml/cid" xmlns:w16se="http://schemas.microsoft.com/office/word/2015/wordml/symex" mc:Ignorable="w14 w15 w16se w16cid">
   <w:docDefaults>
     <w:rPrDefault>
       <w:rPr>
-        <w:rFonts w:hAnsi="Times New Roman" w:cs="Times New Roman" w:eastAsia="Times New Roman" w:ascii="Times New Roman"/>
-        <w:lang w:bidi="ar-SA" w:val="en-US" w:eastAsia="en-US"/>
+        <w:rFonts w:ascii="Times New Roman" w:eastAsia="Times New Roman" w:hAnsi="Times New Roman" w:cs="Times New Roman"/>
+        <w:lang w:val="en-US" w:eastAsia="en-US" w:bidi="ar-SA"/>
       </w:rPr>
     </w:rPrDefault>
     <w:pPrDefault/>
   </w:docDefaults>
-  <w:latentStyles w:defUIPriority="99" w:defQFormat="0" w:defSemiHidden="0" w:count="371" w:defLockedState="0" w:defUnhideWhenUsed="0">
+  <w:latentStyles w:defLockedState="0" w:defUIPriority="99" w:defSemiHidden="0" w:defUnhideWhenUsed="0" w:defQFormat="0" w:count="375">
     <w:lsdException w:name="Normal" w:uiPriority="0" w:qFormat="1"/>
     <w:lsdException w:name="heading 1" w:uiPriority="9" w:qFormat="1"/>
     <w:lsdException w:name="heading 2" w:uiPriority="9" w:qFormat="1"/>
@@ -1574,156 +1722,156 @@
     <w:lsdException w:name="heading 4" w:uiPriority="9" w:qFormat="1"/>
     <w:lsdException w:name="heading 5" w:uiPriority="9" w:qFormat="1"/>
     <w:lsdException w:name="heading 6" w:uiPriority="9" w:qFormat="1"/>
-    <w:lsdException w:unhideWhenUsed="1" w:semiHidden="1" w:name="heading 7" w:uiPriority="9" w:qFormat="1"/>
-    <w:lsdException w:unhideWhenUsed="1" w:semiHidden="1" w:name="heading 8" w:uiPriority="9" w:qFormat="1"/>
-    <w:lsdException w:unhideWhenUsed="1" w:semiHidden="1" w:name="heading 9" w:uiPriority="9" w:qFormat="1"/>
-    <w:lsdException w:unhideWhenUsed="1" w:semiHidden="1" w:name="index 1"/>
-    <w:lsdException w:unhideWhenUsed="1" w:semiHidden="1" w:name="index 2"/>
-    <w:lsdException w:unhideWhenUsed="1" w:semiHidden="1" w:name="index 3"/>
-    <w:lsdException w:unhideWhenUsed="1" w:semiHidden="1" w:name="index 4"/>
-    <w:lsdException w:unhideWhenUsed="1" w:semiHidden="1" w:name="index 5"/>
-    <w:lsdException w:unhideWhenUsed="1" w:semiHidden="1" w:name="index 6"/>
-    <w:lsdException w:unhideWhenUsed="1" w:semiHidden="1" w:name="index 7"/>
-    <w:lsdException w:unhideWhenUsed="1" w:semiHidden="1" w:name="index 8"/>
-    <w:lsdException w:unhideWhenUsed="1" w:semiHidden="1" w:name="index 9"/>
-    <w:lsdException w:unhideWhenUsed="1" w:semiHidden="1" w:name="toc 1" w:uiPriority="39"/>
-    <w:lsdException w:unhideWhenUsed="1" w:semiHidden="1" w:name="toc 2" w:uiPriority="39"/>
-    <w:lsdException w:unhideWhenUsed="1" w:semiHidden="1" w:name="toc 3" w:uiPriority="39"/>
-    <w:lsdException w:unhideWhenUsed="1" w:semiHidden="1" w:name="toc 4" w:uiPriority="39"/>
-    <w:lsdException w:unhideWhenUsed="1" w:semiHidden="1" w:name="toc 5" w:uiPriority="39"/>
-    <w:lsdException w:unhideWhenUsed="1" w:semiHidden="1" w:name="toc 6" w:uiPriority="39"/>
-    <w:lsdException w:unhideWhenUsed="1" w:semiHidden="1" w:name="toc 7" w:uiPriority="39"/>
-    <w:lsdException w:unhideWhenUsed="1" w:semiHidden="1" w:name="toc 8" w:uiPriority="39"/>
-    <w:lsdException w:unhideWhenUsed="1" w:semiHidden="1" w:name="toc 9" w:uiPriority="39"/>
-    <w:lsdException w:unhideWhenUsed="1" w:semiHidden="1" w:name="Normal Indent"/>
-    <w:lsdException w:unhideWhenUsed="1" w:semiHidden="1" w:name="footnote text"/>
-    <w:lsdException w:unhideWhenUsed="1" w:semiHidden="1" w:name="annotation text"/>
-    <w:lsdException w:unhideWhenUsed="1" w:semiHidden="1" w:name="header"/>
-    <w:lsdException w:unhideWhenUsed="1" w:semiHidden="1" w:name="footer"/>
-    <w:lsdException w:unhideWhenUsed="1" w:semiHidden="1" w:name="index heading"/>
-    <w:lsdException w:unhideWhenUsed="1" w:semiHidden="1" w:name="caption" w:uiPriority="35" w:qFormat="1"/>
-    <w:lsdException w:unhideWhenUsed="1" w:semiHidden="1" w:name="table of figures"/>
-    <w:lsdException w:unhideWhenUsed="1" w:semiHidden="1" w:name="envelope address"/>
-    <w:lsdException w:unhideWhenUsed="1" w:semiHidden="1" w:name="envelope return"/>
-    <w:lsdException w:unhideWhenUsed="1" w:semiHidden="1" w:name="footnote reference"/>
-    <w:lsdException w:unhideWhenUsed="1" w:semiHidden="1" w:name="annotation reference"/>
-    <w:lsdException w:unhideWhenUsed="1" w:semiHidden="1" w:name="line number"/>
-    <w:lsdException w:unhideWhenUsed="1" w:semiHidden="1" w:name="page number"/>
-    <w:lsdException w:unhideWhenUsed="1" w:semiHidden="1" w:name="endnote reference"/>
-    <w:lsdException w:unhideWhenUsed="1" w:semiHidden="1" w:name="endnote text"/>
-    <w:lsdException w:unhideWhenUsed="1" w:semiHidden="1" w:name="table of authorities"/>
-    <w:lsdException w:unhideWhenUsed="1" w:semiHidden="1" w:name="macro"/>
-    <w:lsdException w:unhideWhenUsed="1" w:semiHidden="1" w:name="toa heading"/>
-    <w:lsdException w:unhideWhenUsed="1" w:semiHidden="1" w:name="List"/>
-    <w:lsdException w:unhideWhenUsed="1" w:semiHidden="1" w:name="List Bullet"/>
-    <w:lsdException w:unhideWhenUsed="1" w:semiHidden="1" w:name="List Number"/>
-    <w:lsdException w:unhideWhenUsed="1" w:semiHidden="1" w:name="List 2"/>
-    <w:lsdException w:unhideWhenUsed="1" w:semiHidden="1" w:name="List 3"/>
-    <w:lsdException w:unhideWhenUsed="1" w:semiHidden="1" w:name="List 4"/>
-    <w:lsdException w:unhideWhenUsed="1" w:semiHidden="1" w:name="List 5"/>
-    <w:lsdException w:unhideWhenUsed="1" w:semiHidden="1" w:name="List Bullet 2"/>
-    <w:lsdException w:unhideWhenUsed="1" w:semiHidden="1" w:name="List Bullet 3"/>
-    <w:lsdException w:unhideWhenUsed="1" w:semiHidden="1" w:name="List Bullet 4"/>
-    <w:lsdException w:unhideWhenUsed="1" w:semiHidden="1" w:name="List Bullet 5"/>
-    <w:lsdException w:unhideWhenUsed="1" w:semiHidden="1" w:name="List Number 2"/>
-    <w:lsdException w:unhideWhenUsed="1" w:semiHidden="1" w:name="List Number 3"/>
-    <w:lsdException w:unhideWhenUsed="1" w:semiHidden="1" w:name="List Number 4"/>
-    <w:lsdException w:unhideWhenUsed="1" w:semiHidden="1" w:name="List Number 5"/>
+    <w:lsdException w:name="heading 7" w:semiHidden="1" w:uiPriority="9" w:unhideWhenUsed="1" w:qFormat="1"/>
+    <w:lsdException w:name="heading 8" w:semiHidden="1" w:uiPriority="9" w:unhideWhenUsed="1" w:qFormat="1"/>
+    <w:lsdException w:name="heading 9" w:semiHidden="1" w:uiPriority="9" w:unhideWhenUsed="1" w:qFormat="1"/>
+    <w:lsdException w:name="index 1" w:semiHidden="1" w:unhideWhenUsed="1"/>
+    <w:lsdException w:name="index 2" w:semiHidden="1" w:unhideWhenUsed="1"/>
+    <w:lsdException w:name="index 3" w:semiHidden="1" w:unhideWhenUsed="1"/>
+    <w:lsdException w:name="index 4" w:semiHidden="1" w:unhideWhenUsed="1"/>
+    <w:lsdException w:name="index 5" w:semiHidden="1" w:unhideWhenUsed="1"/>
+    <w:lsdException w:name="index 6" w:semiHidden="1" w:unhideWhenUsed="1"/>
+    <w:lsdException w:name="index 7" w:semiHidden="1" w:unhideWhenUsed="1"/>
+    <w:lsdException w:name="index 8" w:semiHidden="1" w:unhideWhenUsed="1"/>
+    <w:lsdException w:name="index 9" w:semiHidden="1" w:unhideWhenUsed="1"/>
+    <w:lsdException w:name="toc 1" w:semiHidden="1" w:uiPriority="39" w:unhideWhenUsed="1"/>
+    <w:lsdException w:name="toc 2" w:semiHidden="1" w:uiPriority="39" w:unhideWhenUsed="1"/>
+    <w:lsdException w:name="toc 3" w:semiHidden="1" w:uiPriority="39" w:unhideWhenUsed="1"/>
+    <w:lsdException w:name="toc 4" w:semiHidden="1" w:uiPriority="39" w:unhideWhenUsed="1"/>
+    <w:lsdException w:name="toc 5" w:semiHidden="1" w:uiPriority="39" w:unhideWhenUsed="1"/>
+    <w:lsdException w:name="toc 6" w:semiHidden="1" w:uiPriority="39" w:unhideWhenUsed="1"/>
+    <w:lsdException w:name="toc 7" w:semiHidden="1" w:uiPriority="39" w:unhideWhenUsed="1"/>
+    <w:lsdException w:name="toc 8" w:semiHidden="1" w:uiPriority="39" w:unhideWhenUsed="1"/>
+    <w:lsdException w:name="toc 9" w:semiHidden="1" w:uiPriority="39" w:unhideWhenUsed="1"/>
+    <w:lsdException w:name="Normal Indent" w:semiHidden="1" w:unhideWhenUsed="1"/>
+    <w:lsdException w:name="footnote text" w:semiHidden="1" w:unhideWhenUsed="1"/>
+    <w:lsdException w:name="annotation text" w:semiHidden="1" w:unhideWhenUsed="1"/>
+    <w:lsdException w:name="header" w:semiHidden="1" w:unhideWhenUsed="1"/>
+    <w:lsdException w:name="footer" w:semiHidden="1" w:unhideWhenUsed="1"/>
+    <w:lsdException w:name="index heading" w:semiHidden="1" w:unhideWhenUsed="1"/>
+    <w:lsdException w:name="caption" w:semiHidden="1" w:uiPriority="35" w:unhideWhenUsed="1" w:qFormat="1"/>
+    <w:lsdException w:name="table of figures" w:semiHidden="1" w:unhideWhenUsed="1"/>
+    <w:lsdException w:name="envelope address" w:semiHidden="1" w:unhideWhenUsed="1"/>
+    <w:lsdException w:name="envelope return" w:semiHidden="1" w:unhideWhenUsed="1"/>
+    <w:lsdException w:name="footnote reference" w:semiHidden="1" w:unhideWhenUsed="1"/>
+    <w:lsdException w:name="annotation reference" w:semiHidden="1" w:unhideWhenUsed="1"/>
+    <w:lsdException w:name="line number" w:semiHidden="1" w:unhideWhenUsed="1"/>
+    <w:lsdException w:name="page number" w:semiHidden="1" w:unhideWhenUsed="1"/>
+    <w:lsdException w:name="endnote reference" w:semiHidden="1" w:unhideWhenUsed="1"/>
+    <w:lsdException w:name="endnote text" w:semiHidden="1" w:unhideWhenUsed="1"/>
+    <w:lsdException w:name="table of authorities" w:semiHidden="1" w:unhideWhenUsed="1"/>
+    <w:lsdException w:name="macro" w:semiHidden="1" w:unhideWhenUsed="1"/>
+    <w:lsdException w:name="toa heading" w:semiHidden="1" w:unhideWhenUsed="1"/>
+    <w:lsdException w:name="List" w:semiHidden="1" w:unhideWhenUsed="1"/>
+    <w:lsdException w:name="List Bullet" w:semiHidden="1" w:unhideWhenUsed="1"/>
+    <w:lsdException w:name="List Number" w:semiHidden="1" w:unhideWhenUsed="1"/>
+    <w:lsdException w:name="List 2" w:semiHidden="1" w:unhideWhenUsed="1"/>
+    <w:lsdException w:name="List 3" w:semiHidden="1" w:unhideWhenUsed="1"/>
+    <w:lsdException w:name="List 4" w:semiHidden="1" w:unhideWhenUsed="1"/>
+    <w:lsdException w:name="List 5" w:semiHidden="1" w:unhideWhenUsed="1"/>
+    <w:lsdException w:name="List Bullet 2" w:semiHidden="1" w:unhideWhenUsed="1"/>
+    <w:lsdException w:name="List Bullet 3" w:semiHidden="1" w:unhideWhenUsed="1"/>
+    <w:lsdException w:name="List Bullet 4" w:semiHidden="1" w:unhideWhenUsed="1"/>
+    <w:lsdException w:name="List Bullet 5" w:semiHidden="1" w:unhideWhenUsed="1"/>
+    <w:lsdException w:name="List Number 2" w:semiHidden="1" w:unhideWhenUsed="1"/>
+    <w:lsdException w:name="List Number 3" w:semiHidden="1" w:unhideWhenUsed="1"/>
+    <w:lsdException w:name="List Number 4" w:semiHidden="1" w:unhideWhenUsed="1"/>
+    <w:lsdException w:name="List Number 5" w:semiHidden="1" w:unhideWhenUsed="1"/>
     <w:lsdException w:name="Title" w:uiPriority="10" w:qFormat="1"/>
-    <w:lsdException w:unhideWhenUsed="1" w:semiHidden="1" w:name="Closing"/>
-    <w:lsdException w:unhideWhenUsed="1" w:semiHidden="1" w:name="Signature"/>
-    <w:lsdException w:unhideWhenUsed="1" w:semiHidden="1" w:name="Default Paragraph Font" w:uiPriority="1"/>
-    <w:lsdException w:unhideWhenUsed="1" w:semiHidden="1" w:name="Body Text"/>
-    <w:lsdException w:unhideWhenUsed="1" w:semiHidden="1" w:name="Body Text Indent"/>
-    <w:lsdException w:unhideWhenUsed="1" w:semiHidden="1" w:name="List Continue"/>
-    <w:lsdException w:unhideWhenUsed="1" w:semiHidden="1" w:name="List Continue 2"/>
-    <w:lsdException w:unhideWhenUsed="1" w:semiHidden="1" w:name="List Continue 3"/>
-    <w:lsdException w:unhideWhenUsed="1" w:semiHidden="1" w:name="List Continue 4"/>
-    <w:lsdException w:unhideWhenUsed="1" w:semiHidden="1" w:name="List Continue 5"/>
-    <w:lsdException w:unhideWhenUsed="1" w:semiHidden="1" w:name="Message Header"/>
+    <w:lsdException w:name="Closing" w:semiHidden="1" w:unhideWhenUsed="1"/>
+    <w:lsdException w:name="Signature" w:semiHidden="1" w:unhideWhenUsed="1"/>
+    <w:lsdException w:name="Default Paragraph Font" w:semiHidden="1" w:uiPriority="1" w:unhideWhenUsed="1"/>
+    <w:lsdException w:name="Body Text" w:semiHidden="1" w:unhideWhenUsed="1"/>
+    <w:lsdException w:name="Body Text Indent" w:semiHidden="1" w:unhideWhenUsed="1"/>
+    <w:lsdException w:name="List Continue" w:semiHidden="1" w:unhideWhenUsed="1"/>
+    <w:lsdException w:name="List Continue 2" w:semiHidden="1" w:unhideWhenUsed="1"/>
+    <w:lsdException w:name="List Continue 3" w:semiHidden="1" w:unhideWhenUsed="1"/>
+    <w:lsdException w:name="List Continue 4" w:semiHidden="1" w:unhideWhenUsed="1"/>
+    <w:lsdException w:name="List Continue 5" w:semiHidden="1" w:unhideWhenUsed="1"/>
+    <w:lsdException w:name="Message Header" w:semiHidden="1" w:unhideWhenUsed="1"/>
     <w:lsdException w:name="Subtitle" w:uiPriority="11" w:qFormat="1"/>
-    <w:lsdException w:unhideWhenUsed="1" w:semiHidden="1" w:name="Salutation"/>
-    <w:lsdException w:unhideWhenUsed="1" w:semiHidden="1" w:name="Date"/>
-    <w:lsdException w:unhideWhenUsed="1" w:semiHidden="1" w:name="Body Text First Indent"/>
-    <w:lsdException w:unhideWhenUsed="1" w:semiHidden="1" w:name="Body Text First Indent 2"/>
-    <w:lsdException w:unhideWhenUsed="1" w:semiHidden="1" w:name="Note Heading"/>
-    <w:lsdException w:unhideWhenUsed="1" w:semiHidden="1" w:name="Body Text 2"/>
-    <w:lsdException w:unhideWhenUsed="1" w:semiHidden="1" w:name="Body Text 3"/>
-    <w:lsdException w:unhideWhenUsed="1" w:semiHidden="1" w:name="Body Text Indent 2"/>
-    <w:lsdException w:unhideWhenUsed="1" w:semiHidden="1" w:name="Body Text Indent 3"/>
-    <w:lsdException w:unhideWhenUsed="1" w:semiHidden="1" w:name="Block Text"/>
-    <w:lsdException w:unhideWhenUsed="1" w:semiHidden="1" w:name="Hyperlink"/>
-    <w:lsdException w:unhideWhenUsed="1" w:semiHidden="1" w:name="FollowedHyperlink"/>
+    <w:lsdException w:name="Salutation" w:semiHidden="1" w:unhideWhenUsed="1"/>
+    <w:lsdException w:name="Date" w:semiHidden="1" w:unhideWhenUsed="1"/>
+    <w:lsdException w:name="Body Text First Indent" w:semiHidden="1" w:unhideWhenUsed="1"/>
+    <w:lsdException w:name="Body Text First Indent 2" w:semiHidden="1" w:unhideWhenUsed="1"/>
+    <w:lsdException w:name="Note Heading" w:semiHidden="1" w:unhideWhenUsed="1"/>
+    <w:lsdException w:name="Body Text 2" w:semiHidden="1" w:unhideWhenUsed="1"/>
+    <w:lsdException w:name="Body Text 3" w:semiHidden="1" w:unhideWhenUsed="1"/>
+    <w:lsdException w:name="Body Text Indent 2" w:semiHidden="1" w:unhideWhenUsed="1"/>
+    <w:lsdException w:name="Body Text Indent 3" w:semiHidden="1" w:unhideWhenUsed="1"/>
+    <w:lsdException w:name="Block Text" w:semiHidden="1" w:unhideWhenUsed="1"/>
+    <w:lsdException w:name="Hyperlink" w:semiHidden="1" w:unhideWhenUsed="1"/>
+    <w:lsdException w:name="FollowedHyperlink" w:semiHidden="1" w:unhideWhenUsed="1"/>
     <w:lsdException w:name="Strong" w:uiPriority="22" w:qFormat="1"/>
     <w:lsdException w:name="Emphasis" w:uiPriority="20" w:qFormat="1"/>
-    <w:lsdException w:unhideWhenUsed="1" w:semiHidden="1" w:name="Document Map"/>
-    <w:lsdException w:unhideWhenUsed="1" w:semiHidden="1" w:name="Plain Text"/>
-    <w:lsdException w:unhideWhenUsed="1" w:semiHidden="1" w:name="E-mail Signature"/>
-    <w:lsdException w:unhideWhenUsed="1" w:semiHidden="1" w:name="HTML Top of Form"/>
-    <w:lsdException w:unhideWhenUsed="1" w:semiHidden="1" w:name="HTML Bottom of Form"/>
-    <w:lsdException w:unhideWhenUsed="1" w:semiHidden="1" w:name="Normal (Web)"/>
-    <w:lsdException w:unhideWhenUsed="1" w:semiHidden="1" w:name="HTML Acronym"/>
-    <w:lsdException w:unhideWhenUsed="1" w:semiHidden="1" w:name="HTML Address"/>
-    <w:lsdException w:unhideWhenUsed="1" w:semiHidden="1" w:name="HTML Cite"/>
-    <w:lsdException w:unhideWhenUsed="1" w:semiHidden="1" w:name="HTML Code"/>
-    <w:lsdException w:unhideWhenUsed="1" w:semiHidden="1" w:name="HTML Definition"/>
-    <w:lsdException w:unhideWhenUsed="1" w:semiHidden="1" w:name="HTML Keyboard"/>
-    <w:lsdException w:unhideWhenUsed="1" w:semiHidden="1" w:name="HTML Preformatted"/>
-    <w:lsdException w:unhideWhenUsed="1" w:semiHidden="1" w:name="HTML Sample"/>
-    <w:lsdException w:unhideWhenUsed="1" w:semiHidden="1" w:name="HTML Typewriter"/>
-    <w:lsdException w:unhideWhenUsed="1" w:semiHidden="1" w:name="HTML Variable"/>
-    <w:lsdException w:unhideWhenUsed="1" w:semiHidden="1" w:name="Normal Table"/>
-    <w:lsdException w:unhideWhenUsed="1" w:semiHidden="1" w:name="annotation subject"/>
-    <w:lsdException w:unhideWhenUsed="1" w:semiHidden="1" w:name="No List"/>
-    <w:lsdException w:unhideWhenUsed="1" w:semiHidden="1" w:name="Outline List 1"/>
-    <w:lsdException w:unhideWhenUsed="1" w:semiHidden="1" w:name="Outline List 2"/>
-    <w:lsdException w:unhideWhenUsed="1" w:semiHidden="1" w:name="Outline List 3"/>
-    <w:lsdException w:unhideWhenUsed="1" w:semiHidden="1" w:name="Table Simple 1"/>
-    <w:lsdException w:unhideWhenUsed="1" w:semiHidden="1" w:name="Table Simple 2"/>
-    <w:lsdException w:unhideWhenUsed="1" w:semiHidden="1" w:name="Table Simple 3"/>
-    <w:lsdException w:unhideWhenUsed="1" w:semiHidden="1" w:name="Table Classic 1"/>
-    <w:lsdException w:unhideWhenUsed="1" w:semiHidden="1" w:name="Table Classic 2"/>
-    <w:lsdException w:unhideWhenUsed="1" w:semiHidden="1" w:name="Table Classic 3"/>
-    <w:lsdException w:unhideWhenUsed="1" w:semiHidden="1" w:name="Table Classic 4"/>
-    <w:lsdException w:unhideWhenUsed="1" w:semiHidden="1" w:name="Table Colorful 1"/>
-    <w:lsdException w:unhideWhenUsed="1" w:semiHidden="1" w:name="Table Colorful 2"/>
-    <w:lsdException w:unhideWhenUsed="1" w:semiHidden="1" w:name="Table Colorful 3"/>
-    <w:lsdException w:unhideWhenUsed="1" w:semiHidden="1" w:name="Table Columns 1"/>
-    <w:lsdException w:unhideWhenUsed="1" w:semiHidden="1" w:name="Table Columns 2"/>
-    <w:lsdException w:unhideWhenUsed="1" w:semiHidden="1" w:name="Table Columns 3"/>
-    <w:lsdException w:unhideWhenUsed="1" w:semiHidden="1" w:name="Table Columns 4"/>
-    <w:lsdException w:unhideWhenUsed="1" w:semiHidden="1" w:name="Table Columns 5"/>
-    <w:lsdException w:unhideWhenUsed="1" w:semiHidden="1" w:name="Table Grid 1"/>
-    <w:lsdException w:unhideWhenUsed="1" w:semiHidden="1" w:name="Table Grid 2"/>
-    <w:lsdException w:unhideWhenUsed="1" w:semiHidden="1" w:name="Table Grid 3"/>
-    <w:lsdException w:unhideWhenUsed="1" w:semiHidden="1" w:name="Table Grid 4"/>
-    <w:lsdException w:unhideWhenUsed="1" w:semiHidden="1" w:name="Table Grid 5"/>
-    <w:lsdException w:unhideWhenUsed="1" w:semiHidden="1" w:name="Table Grid 6"/>
-    <w:lsdException w:unhideWhenUsed="1" w:semiHidden="1" w:name="Table Grid 7"/>
-    <w:lsdException w:unhideWhenUsed="1" w:semiHidden="1" w:name="Table Grid 8"/>
-    <w:lsdException w:unhideWhenUsed="1" w:semiHidden="1" w:name="Table List 1"/>
-    <w:lsdException w:unhideWhenUsed="1" w:semiHidden="1" w:name="Table List 2"/>
-    <w:lsdException w:unhideWhenUsed="1" w:semiHidden="1" w:name="Table List 3"/>
-    <w:lsdException w:unhideWhenUsed="1" w:semiHidden="1" w:name="Table List 4"/>
-    <w:lsdException w:unhideWhenUsed="1" w:semiHidden="1" w:name="Table List 5"/>
-    <w:lsdException w:unhideWhenUsed="1" w:semiHidden="1" w:name="Table List 6"/>
-    <w:lsdException w:unhideWhenUsed="1" w:semiHidden="1" w:name="Table List 7"/>
-    <w:lsdException w:unhideWhenUsed="1" w:semiHidden="1" w:name="Table List 8"/>
-    <w:lsdException w:unhideWhenUsed="1" w:semiHidden="1" w:name="Table 3D effects 1"/>
-    <w:lsdException w:unhideWhenUsed="1" w:semiHidden="1" w:name="Table 3D effects 2"/>
-    <w:lsdException w:unhideWhenUsed="1" w:semiHidden="1" w:name="Table 3D effects 3"/>
-    <w:lsdException w:unhideWhenUsed="1" w:semiHidden="1" w:name="Table Contemporary"/>
-    <w:lsdException w:unhideWhenUsed="1" w:semiHidden="1" w:name="Table Elegant"/>
-    <w:lsdException w:unhideWhenUsed="1" w:semiHidden="1" w:name="Table Professional"/>
-    <w:lsdException w:unhideWhenUsed="1" w:semiHidden="1" w:name="Table Subtle 1"/>
-    <w:lsdException w:unhideWhenUsed="1" w:semiHidden="1" w:name="Table Subtle 2"/>
-    <w:lsdException w:unhideWhenUsed="1" w:semiHidden="1" w:name="Table Web 1"/>
-    <w:lsdException w:unhideWhenUsed="1" w:semiHidden="1" w:name="Table Web 2"/>
-    <w:lsdException w:unhideWhenUsed="1" w:semiHidden="1" w:name="Table Web 3"/>
-    <w:lsdException w:unhideWhenUsed="1" w:semiHidden="1" w:name="Balloon Text"/>
+    <w:lsdException w:name="Document Map" w:semiHidden="1" w:unhideWhenUsed="1"/>
+    <w:lsdException w:name="Plain Text" w:semiHidden="1" w:unhideWhenUsed="1"/>
+    <w:lsdException w:name="E-mail Signature" w:semiHidden="1" w:unhideWhenUsed="1"/>
+    <w:lsdException w:name="HTML Top of Form" w:semiHidden="1" w:unhideWhenUsed="1"/>
+    <w:lsdException w:name="HTML Bottom of Form" w:semiHidden="1" w:unhideWhenUsed="1"/>
+    <w:lsdException w:name="Normal (Web)" w:semiHidden="1" w:unhideWhenUsed="1"/>
+    <w:lsdException w:name="HTML Acronym" w:semiHidden="1" w:unhideWhenUsed="1"/>
+    <w:lsdException w:name="HTML Address" w:semiHidden="1" w:unhideWhenUsed="1"/>
+    <w:lsdException w:name="HTML Cite" w:semiHidden="1" w:unhideWhenUsed="1"/>
+    <w:lsdException w:name="HTML Code" w:semiHidden="1" w:unhideWhenUsed="1"/>
+    <w:lsdException w:name="HTML Definition" w:semiHidden="1" w:unhideWhenUsed="1"/>
+    <w:lsdException w:name="HTML Keyboard" w:semiHidden="1" w:unhideWhenUsed="1"/>
+    <w:lsdException w:name="HTML Preformatted" w:semiHidden="1" w:unhideWhenUsed="1"/>
+    <w:lsdException w:name="HTML Sample" w:semiHidden="1" w:unhideWhenUsed="1"/>
+    <w:lsdException w:name="HTML Typewriter" w:semiHidden="1" w:unhideWhenUsed="1"/>
+    <w:lsdException w:name="HTML Variable" w:semiHidden="1" w:unhideWhenUsed="1"/>
+    <w:lsdException w:name="Normal Table" w:semiHidden="1" w:unhideWhenUsed="1"/>
+    <w:lsdException w:name="annotation subject" w:semiHidden="1" w:unhideWhenUsed="1"/>
+    <w:lsdException w:name="No List" w:semiHidden="1" w:unhideWhenUsed="1"/>
+    <w:lsdException w:name="Outline List 1" w:semiHidden="1" w:unhideWhenUsed="1"/>
+    <w:lsdException w:name="Outline List 2" w:semiHidden="1" w:unhideWhenUsed="1"/>
+    <w:lsdException w:name="Outline List 3" w:semiHidden="1" w:unhideWhenUsed="1"/>
+    <w:lsdException w:name="Table Simple 1" w:semiHidden="1" w:unhideWhenUsed="1"/>
+    <w:lsdException w:name="Table Simple 2" w:semiHidden="1" w:unhideWhenUsed="1"/>
+    <w:lsdException w:name="Table Simple 3" w:semiHidden="1" w:unhideWhenUsed="1"/>
+    <w:lsdException w:name="Table Classic 1" w:semiHidden="1" w:unhideWhenUsed="1"/>
+    <w:lsdException w:name="Table Classic 2" w:semiHidden="1" w:unhideWhenUsed="1"/>
+    <w:lsdException w:name="Table Classic 3" w:semiHidden="1" w:unhideWhenUsed="1"/>
+    <w:lsdException w:name="Table Classic 4" w:semiHidden="1" w:unhideWhenUsed="1"/>
+    <w:lsdException w:name="Table Colorful 1" w:semiHidden="1" w:unhideWhenUsed="1"/>
+    <w:lsdException w:name="Table Colorful 2" w:semiHidden="1" w:unhideWhenUsed="1"/>
+    <w:lsdException w:name="Table Colorful 3" w:semiHidden="1" w:unhideWhenUsed="1"/>
+    <w:lsdException w:name="Table Columns 1" w:semiHidden="1" w:unhideWhenUsed="1"/>
+    <w:lsdException w:name="Table Columns 2" w:semiHidden="1" w:unhideWhenUsed="1"/>
+    <w:lsdException w:name="Table Columns 3" w:semiHidden="1" w:unhideWhenUsed="1"/>
+    <w:lsdException w:name="Table Columns 4" w:semiHidden="1" w:unhideWhenUsed="1"/>
+    <w:lsdException w:name="Table Columns 5" w:semiHidden="1" w:unhideWhenUsed="1"/>
+    <w:lsdException w:name="Table Grid 1" w:semiHidden="1" w:unhideWhenUsed="1"/>
+    <w:lsdException w:name="Table Grid 2" w:semiHidden="1" w:unhideWhenUsed="1"/>
+    <w:lsdException w:name="Table Grid 3" w:semiHidden="1" w:unhideWhenUsed="1"/>
+    <w:lsdException w:name="Table Grid 4" w:semiHidden="1" w:unhideWhenUsed="1"/>
+    <w:lsdException w:name="Table Grid 5" w:semiHidden="1" w:unhideWhenUsed="1"/>
+    <w:lsdException w:name="Table Grid 6" w:semiHidden="1" w:unhideWhenUsed="1"/>
+    <w:lsdException w:name="Table Grid 7" w:semiHidden="1" w:unhideWhenUsed="1"/>
+    <w:lsdException w:name="Table Grid 8" w:semiHidden="1" w:unhideWhenUsed="1"/>
+    <w:lsdException w:name="Table List 1" w:semiHidden="1" w:unhideWhenUsed="1"/>
+    <w:lsdException w:name="Table List 2" w:semiHidden="1" w:unhideWhenUsed="1"/>
+    <w:lsdException w:name="Table List 3" w:semiHidden="1" w:unhideWhenUsed="1"/>
+    <w:lsdException w:name="Table List 4" w:semiHidden="1" w:unhideWhenUsed="1"/>
+    <w:lsdException w:name="Table List 5" w:semiHidden="1" w:unhideWhenUsed="1"/>
+    <w:lsdException w:name="Table List 6" w:semiHidden="1" w:unhideWhenUsed="1"/>
+    <w:lsdException w:name="Table List 7" w:semiHidden="1" w:unhideWhenUsed="1"/>
+    <w:lsdException w:name="Table List 8" w:semiHidden="1" w:unhideWhenUsed="1"/>
+    <w:lsdException w:name="Table 3D effects 1" w:semiHidden="1" w:unhideWhenUsed="1"/>
+    <w:lsdException w:name="Table 3D effects 2" w:semiHidden="1" w:unhideWhenUsed="1"/>
+    <w:lsdException w:name="Table 3D effects 3" w:semiHidden="1" w:unhideWhenUsed="1"/>
+    <w:lsdException w:name="Table Contemporary" w:semiHidden="1" w:unhideWhenUsed="1"/>
+    <w:lsdException w:name="Table Elegant" w:semiHidden="1" w:unhideWhenUsed="1"/>
+    <w:lsdException w:name="Table Professional" w:semiHidden="1" w:unhideWhenUsed="1"/>
+    <w:lsdException w:name="Table Subtle 1" w:semiHidden="1" w:unhideWhenUsed="1"/>
+    <w:lsdException w:name="Table Subtle 2" w:semiHidden="1" w:unhideWhenUsed="1"/>
+    <w:lsdException w:name="Table Web 1" w:semiHidden="1" w:unhideWhenUsed="1"/>
+    <w:lsdException w:name="Table Web 2" w:semiHidden="1" w:unhideWhenUsed="1"/>
+    <w:lsdException w:name="Table Web 3" w:semiHidden="1" w:unhideWhenUsed="1"/>
+    <w:lsdException w:name="Balloon Text" w:semiHidden="1" w:unhideWhenUsed="1"/>
     <w:lsdException w:name="Table Grid" w:uiPriority="39"/>
-    <w:lsdException w:unhideWhenUsed="1" w:semiHidden="1" w:name="Table Theme"/>
-    <w:lsdException w:semiHidden="1" w:name="Placeholder Text"/>
+    <w:lsdException w:name="Table Theme" w:semiHidden="1" w:unhideWhenUsed="1"/>
+    <w:lsdException w:name="Placeholder Text" w:semiHidden="1"/>
     <w:lsdException w:name="No Spacing" w:uiPriority="1" w:qFormat="1"/>
     <w:lsdException w:name="Light Shading" w:uiPriority="60"/>
     <w:lsdException w:name="Light List" w:uiPriority="61"/>
@@ -1745,7 +1893,7 @@
     <w:lsdException w:name="Medium Shading 1 Accent 1" w:uiPriority="63"/>
     <w:lsdException w:name="Medium Shading 2 Accent 1" w:uiPriority="64"/>
     <w:lsdException w:name="Medium List 1 Accent 1" w:uiPriority="65"/>
-    <w:lsdException w:semiHidden="1" w:name="Revision"/>
+    <w:lsdException w:name="Revision" w:semiHidden="1"/>
     <w:lsdException w:name="List Paragraph" w:uiPriority="34" w:qFormat="1"/>
     <w:lsdException w:name="Quote" w:uiPriority="29" w:qFormat="1"/>
     <w:lsdException w:name="Intense Quote" w:uiPriority="30" w:qFormat="1"/>
@@ -1832,8 +1980,8 @@
     <w:lsdException w:name="Subtle Reference" w:uiPriority="31" w:qFormat="1"/>
     <w:lsdException w:name="Intense Reference" w:uiPriority="32" w:qFormat="1"/>
     <w:lsdException w:name="Book Title" w:uiPriority="33" w:qFormat="1"/>
-    <w:lsdException w:unhideWhenUsed="1" w:semiHidden="1" w:name="Bibliography" w:uiPriority="37"/>
-    <w:lsdException w:unhideWhenUsed="1" w:semiHidden="1" w:name="TOC Heading" w:uiPriority="39" w:qFormat="1"/>
+    <w:lsdException w:name="Bibliography" w:semiHidden="1" w:uiPriority="37" w:unhideWhenUsed="1"/>
+    <w:lsdException w:name="TOC Heading" w:semiHidden="1" w:uiPriority="39" w:unhideWhenUsed="1" w:qFormat="1"/>
     <w:lsdException w:name="Plain Table 1" w:uiPriority="41"/>
     <w:lsdException w:name="Plain Table 2" w:uiPriority="42"/>
     <w:lsdException w:name="Plain Table 3" w:uiPriority="43"/>
@@ -1938,8 +2086,12 @@
     <w:lsdException w:name="List Table 5 Dark Accent 6" w:uiPriority="50"/>
     <w:lsdException w:name="List Table 6 Colorful Accent 6" w:uiPriority="51"/>
     <w:lsdException w:name="List Table 7 Colorful Accent 6" w:uiPriority="52"/>
+    <w:lsdException w:name="Mention" w:semiHidden="1" w:unhideWhenUsed="1"/>
+    <w:lsdException w:name="Smart Hyperlink" w:semiHidden="1" w:unhideWhenUsed="1"/>
+    <w:lsdException w:name="Hashtag" w:semiHidden="1" w:unhideWhenUsed="1"/>
+    <w:lsdException w:name="Unresolved Mention" w:semiHidden="1" w:unhideWhenUsed="1"/>
   </w:latentStyles>
-  <w:style w:default="1" w:styleId="Normal" w:type="paragraph">
+  <w:style w:type="paragraph" w:default="1" w:styleId="Normal">
     <w:name w:val="Normal"/>
     <w:qFormat/>
     <w:rsid w:val="004013D4"/>
@@ -1947,11 +2099,11 @@
       <w:jc w:val="both"/>
     </w:pPr>
     <w:rPr>
-      <w:rFonts w:hAnsi="Garamond" w:ascii="Garamond"/>
+      <w:rFonts w:ascii="Garamond" w:hAnsi="Garamond"/>
       <w:sz w:val="22"/>
     </w:rPr>
   </w:style>
-  <w:style w:styleId="Heading1" w:type="paragraph">
+  <w:style w:type="paragraph" w:styleId="Heading1">
     <w:name w:val="heading 1"/>
     <w:basedOn w:val="HeadingBase"/>
     <w:next w:val="BodyText"/>
@@ -1967,7 +2119,7 @@
       <w:sz w:val="23"/>
     </w:rPr>
   </w:style>
-  <w:style w:styleId="Heading2" w:type="paragraph">
+  <w:style w:type="paragraph" w:styleId="Heading2">
     <w:name w:val="heading 2"/>
     <w:basedOn w:val="HeadingBase"/>
     <w:next w:val="BodyText"/>
@@ -1981,7 +2133,7 @@
       <w:sz w:val="20"/>
     </w:rPr>
   </w:style>
-  <w:style w:styleId="Heading3" w:type="paragraph">
+  <w:style w:type="paragraph" w:styleId="Heading3">
     <w:name w:val="heading 3"/>
     <w:basedOn w:val="HeadingBase"/>
     <w:next w:val="BodyText"/>
@@ -1997,7 +2149,7 @@
       <w:sz w:val="20"/>
     </w:rPr>
   </w:style>
-  <w:style w:styleId="Heading4" w:type="paragraph">
+  <w:style w:type="paragraph" w:styleId="Heading4">
     <w:name w:val="heading 4"/>
     <w:basedOn w:val="HeadingBase"/>
     <w:next w:val="BodyText"/>
@@ -2014,7 +2166,7 @@
       <w:sz w:val="24"/>
     </w:rPr>
   </w:style>
-  <w:style w:styleId="Heading5" w:type="paragraph">
+  <w:style w:type="paragraph" w:styleId="Heading5">
     <w:name w:val="heading 5"/>
     <w:basedOn w:val="HeadingBase"/>
     <w:next w:val="BodyText"/>
@@ -2030,26 +2182,26 @@
       <w:sz w:val="18"/>
     </w:rPr>
   </w:style>
-  <w:style w:styleId="Heading6" w:type="paragraph">
+  <w:style w:type="paragraph" w:styleId="Heading6">
     <w:name w:val="heading 6"/>
     <w:basedOn w:val="Normal"/>
     <w:next w:val="Normal"/>
     <w:qFormat/>
     <w:pPr>
-      <w:spacing w:line="240" w:before="240" w:lineRule="atLeast"/>
+      <w:spacing w:before="240" w:line="240" w:lineRule="atLeast"/>
       <w:outlineLvl w:val="5"/>
     </w:pPr>
     <w:rPr>
       <w:b/>
     </w:rPr>
   </w:style>
-  <w:style w:default="1" w:styleId="DefaultParagraphFont" w:type="character">
+  <w:style w:type="character" w:default="1" w:styleId="DefaultParagraphFont">
     <w:name w:val="Default Paragraph Font"/>
     <w:uiPriority w:val="1"/>
     <w:semiHidden/>
     <w:unhideWhenUsed/>
   </w:style>
-  <w:style w:default="1" w:styleId="TableNormal" w:type="table">
+  <w:style w:type="table" w:default="1" w:styleId="TableNormal">
     <w:name w:val="Normal Table"/>
     <w:uiPriority w:val="99"/>
     <w:semiHidden/>
@@ -2064,13 +2216,13 @@
       </w:tblCellMar>
     </w:tblPr>
   </w:style>
-  <w:style w:default="1" w:styleId="NoList" w:type="numbering">
+  <w:style w:type="numbering" w:default="1" w:styleId="NoList">
     <w:name w:val="No List"/>
     <w:uiPriority w:val="99"/>
     <w:semiHidden/>
     <w:unhideWhenUsed/>
   </w:style>
-  <w:style w:styleId="HeadingBase" w:customStyle="1" w:type="paragraph">
+  <w:style w:type="paragraph" w:customStyle="1" w:styleId="HeadingBase">
     <w:name w:val="Heading Base"/>
     <w:basedOn w:val="BodyText"/>
     <w:next w:val="BodyText"/>
@@ -2083,25 +2235,25 @@
       <w:caps/>
     </w:rPr>
   </w:style>
-  <w:style w:styleId="BodyText" w:type="paragraph">
+  <w:style w:type="paragraph" w:styleId="BodyText">
     <w:name w:val="Body Text"/>
     <w:basedOn w:val="Normal"/>
     <w:pPr>
-      <w:spacing w:line="240" w:after="220" w:lineRule="atLeast"/>
-    </w:pPr>
-  </w:style>
-  <w:style w:styleId="HeaderBase" w:customStyle="1" w:type="paragraph">
+      <w:spacing w:after="220" w:line="240" w:lineRule="atLeast"/>
+    </w:pPr>
+  </w:style>
+  <w:style w:type="paragraph" w:customStyle="1" w:styleId="HeaderBase">
     <w:name w:val="Header Base"/>
     <w:basedOn w:val="Normal"/>
     <w:pPr>
-      <w:spacing w:line="220" w:before="220" w:after="220" w:lineRule="atLeast"/>
+      <w:spacing w:before="220" w:after="220" w:line="220" w:lineRule="atLeast"/>
       <w:ind w:left="-2160"/>
     </w:pPr>
     <w:rPr>
       <w:caps/>
     </w:rPr>
   </w:style>
-  <w:style w:styleId="DocumentLabel" w:customStyle="1" w:type="paragraph">
+  <w:style w:type="paragraph" w:customStyle="1" w:styleId="DocumentLabel">
     <w:name w:val="Document Label"/>
     <w:basedOn w:val="Normal"/>
     <w:next w:val="SectionTitle"/>
@@ -2113,15 +2265,16 @@
       <w:sz w:val="48"/>
     </w:rPr>
   </w:style>
-  <w:style w:styleId="SectionTitle" w:customStyle="1" w:type="paragraph">
+  <w:style w:type="paragraph" w:customStyle="1" w:styleId="SectionTitle">
     <w:name w:val="Section Title"/>
     <w:basedOn w:val="Normal"/>
     <w:next w:val="BrandingStatement"/>
+    <w:uiPriority w:val="4"/>
     <w:pPr>
       <w:pBdr>
-        <w:bottom w:val="single" w:sz="6" w:color="808080" w:space="1"/>
+        <w:bottom w:val="single" w:sz="6" w:space="1" w:color="808080"/>
       </w:pBdr>
-      <w:spacing w:line="220" w:before="220" w:lineRule="atLeast"/>
+      <w:spacing w:before="220" w:line="220" w:lineRule="atLeast"/>
       <w:jc w:val="left"/>
     </w:pPr>
     <w:rPr>
@@ -2130,16 +2283,17 @@
       <w:sz w:val="20"/>
     </w:rPr>
   </w:style>
-  <w:style w:styleId="BrandingStatement" w:customStyle="1" w:type="paragraph">
+  <w:style w:type="paragraph" w:customStyle="1" w:styleId="BrandingStatement">
     <w:name w:val="Branding Statement"/>
     <w:basedOn w:val="Normal"/>
     <w:next w:val="BodyText"/>
+    <w:uiPriority w:val="3"/>
     <w:rsid w:val="00E573A9"/>
     <w:pPr>
-      <w:spacing w:line="220" w:before="60" w:lineRule="atLeast"/>
-    </w:pPr>
-  </w:style>
-  <w:style w:styleId="CompanyName" w:customStyle="1" w:type="paragraph">
+      <w:spacing w:before="60" w:line="220" w:lineRule="atLeast"/>
+    </w:pPr>
+  </w:style>
+  <w:style w:type="paragraph" w:customStyle="1" w:styleId="CompanyName">
     <w:name w:val="Company Name"/>
     <w:basedOn w:val="Normal"/>
     <w:next w:val="JobTitle"/>
@@ -2149,43 +2303,47 @@
         <w:tab w:val="left" w:pos="1440"/>
         <w:tab w:val="right" w:pos="6480"/>
       </w:tabs>
-      <w:spacing w:line="220" w:before="220" w:lineRule="atLeast"/>
+      <w:spacing w:before="220" w:line="220" w:lineRule="atLeast"/>
       <w:contextualSpacing/>
       <w:jc w:val="left"/>
     </w:pPr>
   </w:style>
-  <w:style w:styleId="JobTitle" w:customStyle="1" w:type="paragraph">
+  <w:style w:type="paragraph" w:customStyle="1" w:styleId="JobTitle">
     <w:name w:val="Job Title"/>
     <w:next w:val="Achievement"/>
-    <w:rsid w:val="004013D4"/>
-    <w:pPr>
-      <w:spacing w:line="220" w:before="40" w:after="40" w:lineRule="atLeast"/>
+    <w:uiPriority w:val="7"/>
+    <w:rsid w:val="002A1973"/>
+    <w:pPr>
+      <w:spacing w:before="40" w:after="40" w:line="220" w:lineRule="atLeast"/>
     </w:pPr>
     <w:rPr>
-      <w:rFonts w:hAnsi="Garamond" w:ascii="Garamond"/>
+      <w:rFonts w:ascii="Garamond" w:hAnsi="Garamond"/>
       <w:caps/>
       <w:spacing w:val="5"/>
       <w:sz w:val="21"/>
     </w:rPr>
   </w:style>
-  <w:style w:styleId="Achievement" w:customStyle="1" w:type="paragraph">
+  <w:style w:type="paragraph" w:customStyle="1" w:styleId="Achievement">
     <w:name w:val="Achievement"/>
     <w:basedOn w:val="BodyText"/>
-    <w:rsid w:val="004013D4"/>
+    <w:uiPriority w:val="8"/>
+    <w:rsid w:val="002A1973"/>
     <w:pPr>
       <w:numPr>
         <w:numId w:val="5"/>
       </w:numPr>
-      <w:spacing w:before="120" w:after="60"/>
-    </w:pPr>
-  </w:style>
-  <w:style w:styleId="Position" w:customStyle="1" w:type="paragraph">
+      <w:spacing w:before="40" w:after="40"/>
+      <w:ind w:left="245" w:hanging="245"/>
+    </w:pPr>
+  </w:style>
+  <w:style w:type="paragraph" w:customStyle="1" w:styleId="Position">
     <w:name w:val="Position"/>
     <w:basedOn w:val="Normal"/>
     <w:next w:val="Normal"/>
+    <w:uiPriority w:val="1"/>
     <w:rsid w:val="00260224"/>
     <w:pPr>
-      <w:spacing w:line="240" w:before="160" w:lineRule="atLeast"/>
+      <w:spacing w:before="160" w:line="240" w:lineRule="atLeast"/>
       <w:jc w:val="center"/>
     </w:pPr>
     <w:rPr>
@@ -2194,14 +2352,14 @@
       <w:sz w:val="52"/>
     </w:rPr>
   </w:style>
-  <w:style w:styleId="Date" w:type="paragraph">
+  <w:style w:type="paragraph" w:styleId="Date">
     <w:name w:val="Date"/>
     <w:basedOn w:val="BodyText"/>
     <w:pPr>
       <w:keepNext/>
     </w:pPr>
   </w:style>
-  <w:style w:styleId="CityState" w:customStyle="1" w:type="paragraph">
+  <w:style w:type="paragraph" w:customStyle="1" w:styleId="CityState">
     <w:name w:val="City/State"/>
     <w:basedOn w:val="BodyText"/>
     <w:next w:val="BodyText"/>
@@ -2209,7 +2367,7 @@
       <w:keepNext/>
     </w:pPr>
   </w:style>
-  <w:style w:styleId="Institution" w:customStyle="1" w:type="paragraph">
+  <w:style w:type="paragraph" w:customStyle="1" w:styleId="Institution">
     <w:name w:val="Institution"/>
     <w:basedOn w:val="Normal"/>
     <w:next w:val="Achievement"/>
@@ -2219,23 +2377,23 @@
         <w:tab w:val="left" w:pos="1440"/>
         <w:tab w:val="right" w:pos="6480"/>
       </w:tabs>
-      <w:spacing w:line="220" w:before="60" w:lineRule="atLeast"/>
+      <w:spacing w:before="60" w:line="220" w:lineRule="atLeast"/>
       <w:jc w:val="left"/>
     </w:pPr>
   </w:style>
-  <w:style w:styleId="Lead-inEmphasis" w:customStyle="1" w:type="character">
+  <w:style w:type="character" w:customStyle="1" w:styleId="Lead-inEmphasis">
     <w:name w:val="Lead-in Emphasis"/>
     <w:rPr>
-      <w:rFonts w:hAnsi="Arial Black" w:ascii="Arial Black"/>
+      <w:rFonts w:ascii="Arial Black" w:hAnsi="Arial Black"/>
       <w:spacing w:val="-6"/>
       <w:sz w:val="18"/>
     </w:rPr>
   </w:style>
-  <w:style w:styleId="Header" w:type="paragraph">
+  <w:style w:type="paragraph" w:styleId="Header">
     <w:name w:val="header"/>
     <w:basedOn w:val="HeaderBase"/>
   </w:style>
-  <w:style w:styleId="Footer" w:type="paragraph">
+  <w:style w:type="paragraph" w:styleId="Footer">
     <w:name w:val="footer"/>
     <w:basedOn w:val="HeaderBase"/>
     <w:pPr>
@@ -2247,7 +2405,7 @@
       <w:jc w:val="left"/>
     </w:pPr>
   </w:style>
-  <w:style w:styleId="Address1" w:customStyle="1" w:type="paragraph">
+  <w:style w:type="paragraph" w:customStyle="1" w:styleId="Address1">
     <w:name w:val="Address 1"/>
     <w:basedOn w:val="Normal"/>
     <w:rsid w:val="003618FC"/>
@@ -2261,7 +2419,7 @@
       <w:sz w:val="21"/>
     </w:rPr>
   </w:style>
-  <w:style w:styleId="SectionSubtitle" w:customStyle="1" w:type="paragraph">
+  <w:style w:type="paragraph" w:customStyle="1" w:styleId="SectionSubtitle">
     <w:name w:val="Section Subtitle"/>
     <w:basedOn w:val="SectionTitle"/>
     <w:next w:val="Normal"/>
@@ -2272,7 +2430,7 @@
       <w:sz w:val="24"/>
     </w:rPr>
   </w:style>
-  <w:style w:styleId="Address2" w:customStyle="1" w:type="paragraph">
+  <w:style w:type="paragraph" w:customStyle="1" w:styleId="Address2">
     <w:name w:val="Address 2"/>
     <w:basedOn w:val="Normal"/>
     <w:rsid w:val="003618FC"/>
@@ -2286,46 +2444,46 @@
       <w:sz w:val="21"/>
     </w:rPr>
   </w:style>
-  <w:style w:styleId="PageNumber" w:type="character">
+  <w:style w:type="character" w:styleId="PageNumber">
     <w:name w:val="page number"/>
     <w:rPr>
       <w:sz w:val="24"/>
     </w:rPr>
   </w:style>
-  <w:style w:styleId="Emphasis" w:type="character">
+  <w:style w:type="character" w:styleId="Emphasis">
     <w:name w:val="Emphasis"/>
     <w:qFormat/>
     <w:rPr>
-      <w:rFonts w:hAnsi="Garamond" w:ascii="Garamond"/>
+      <w:rFonts w:ascii="Garamond" w:hAnsi="Garamond"/>
       <w:caps/>
       <w:spacing w:val="0"/>
       <w:sz w:val="18"/>
     </w:rPr>
   </w:style>
-  <w:style w:styleId="BodyTextIndent" w:type="paragraph">
+  <w:style w:type="paragraph" w:styleId="BodyTextIndent">
     <w:name w:val="Body Text Indent"/>
     <w:basedOn w:val="BodyText"/>
     <w:pPr>
       <w:ind w:left="720"/>
     </w:pPr>
   </w:style>
-  <w:style w:styleId="Job" w:customStyle="1" w:type="character">
+  <w:style w:type="character" w:customStyle="1" w:styleId="Job">
     <w:name w:val="Job"/>
     <w:basedOn w:val="DefaultParagraphFont"/>
   </w:style>
-  <w:style w:styleId="PersonalData" w:customStyle="1" w:type="paragraph">
+  <w:style w:type="paragraph" w:customStyle="1" w:styleId="PersonalData">
     <w:name w:val="Personal Data"/>
     <w:basedOn w:val="BodyText"/>
     <w:pPr>
-      <w:spacing w:line="240" w:after="120" w:lineRule="exact"/>
+      <w:spacing w:after="120" w:line="240" w:lineRule="exact"/>
       <w:ind w:left="-1080" w:right="1080"/>
     </w:pPr>
     <w:rPr>
-      <w:rFonts w:hAnsi="Arial" w:ascii="Arial"/>
+      <w:rFonts w:ascii="Arial" w:hAnsi="Arial"/>
       <w:i/>
     </w:rPr>
   </w:style>
-  <w:style w:styleId="CompanyNameOne" w:customStyle="1" w:type="paragraph">
+  <w:style w:type="paragraph" w:customStyle="1" w:styleId="CompanyNameOne">
     <w:name w:val="Company Name One"/>
     <w:basedOn w:val="CompanyName"/>
     <w:next w:val="JobTitle"/>
@@ -2333,16 +2491,16 @@
       <w:spacing w:before="60"/>
     </w:pPr>
   </w:style>
-  <w:style w:styleId="NoTitle" w:customStyle="1" w:type="paragraph">
+  <w:style w:type="paragraph" w:customStyle="1" w:styleId="NoTitle">
     <w:name w:val="No Title"/>
     <w:basedOn w:val="SectionTitle"/>
     <w:pPr>
       <w:pBdr>
-        <w:bottom w:val="none" w:sz="0" w:color="auto" w:space="0"/>
+        <w:bottom w:val="none" w:sz="0" w:space="0" w:color="auto"/>
       </w:pBdr>
     </w:pPr>
   </w:style>
-  <w:style w:styleId="Hyperlink" w:type="character">
+  <w:style w:type="character" w:styleId="Hyperlink">
     <w:name w:val="Hyperlink"/>
     <w:rsid w:val="003618FC"/>
     <w:rPr>
@@ -2350,7 +2508,7 @@
       <w:u w:val="single"/>
     </w:rPr>
   </w:style>
-  <w:style w:styleId="PersonalInfo" w:customStyle="1" w:type="paragraph">
+  <w:style w:type="paragraph" w:customStyle="1" w:styleId="PersonalInfo">
     <w:name w:val="Personal Info"/>
     <w:basedOn w:val="Achievement"/>
     <w:next w:val="Achievement"/>
@@ -2358,9 +2516,10 @@
       <w:spacing w:before="220"/>
     </w:pPr>
   </w:style>
-  <w:style w:styleId="Name" w:customStyle="1" w:type="paragraph">
+  <w:style w:type="paragraph" w:customStyle="1" w:styleId="Name">
     <w:name w:val="Name"/>
     <w:basedOn w:val="Position"/>
+    <w:uiPriority w:val="2"/>
     <w:rsid w:val="00260224"/>
     <w:pPr>
       <w:spacing w:before="0" w:after="160"/>
@@ -2369,7 +2528,7 @@
       <w:sz w:val="44"/>
     </w:rPr>
   </w:style>
-  <w:style w:styleId="InstitutionAddress" w:customStyle="1" w:type="paragraph">
+  <w:style w:type="paragraph" w:customStyle="1" w:styleId="InstitutionAddress">
     <w:name w:val="Institution Address"/>
     <w:basedOn w:val="Institution"/>
     <w:rsid w:val="008F6809"/>
@@ -2377,12 +2536,12 @@
       <w:jc w:val="right"/>
     </w:pPr>
   </w:style>
-  <w:style w:styleId="InstitutionDates" w:customStyle="1" w:type="paragraph">
+  <w:style w:type="paragraph" w:customStyle="1" w:styleId="InstitutionDates">
     <w:name w:val="Institution Dates"/>
     <w:basedOn w:val="Institution"/>
     <w:rsid w:val="008F6809"/>
   </w:style>
-  <w:style w:styleId="CompanyNameOneAddress" w:customStyle="1" w:type="paragraph">
+  <w:style w:type="paragraph" w:customStyle="1" w:styleId="CompanyNameOneAddress">
     <w:name w:val="Company Name One Address"/>
     <w:basedOn w:val="CompanyNameOne"/>
     <w:rsid w:val="000C4DAF"/>
@@ -2395,7 +2554,7 @@
       <w:jc w:val="right"/>
     </w:pPr>
   </w:style>
-  <w:style w:styleId="CompanyNameAddress" w:customStyle="1" w:type="paragraph">
+  <w:style w:type="paragraph" w:customStyle="1" w:styleId="CompanyNameAddress">
     <w:name w:val="Company Name Address"/>
     <w:basedOn w:val="CompanyName"/>
     <w:rsid w:val="000C4DAF"/>
@@ -2403,7 +2562,7 @@
       <w:jc w:val="right"/>
     </w:pPr>
   </w:style>
-  <w:style w:styleId="CommentReference" w:type="character">
+  <w:style w:type="character" w:styleId="CommentReference">
     <w:name w:val="annotation reference"/>
     <w:basedOn w:val="DefaultParagraphFont"/>
     <w:uiPriority w:val="99"/>
@@ -2415,7 +2574,7 @@
       <w:szCs w:val="16"/>
     </w:rPr>
   </w:style>
-  <w:style w:styleId="CommentText" w:type="paragraph">
+  <w:style w:type="paragraph" w:styleId="CommentText">
     <w:name w:val="annotation text"/>
     <w:basedOn w:val="Normal"/>
     <w:link w:val="CommentTextChar"/>
@@ -2427,7 +2586,7 @@
       <w:sz w:val="20"/>
     </w:rPr>
   </w:style>
-  <w:style w:styleId="CommentTextChar" w:customStyle="1" w:type="character">
+  <w:style w:type="character" w:customStyle="1" w:styleId="CommentTextChar">
     <w:name w:val="Comment Text Char"/>
     <w:basedOn w:val="DefaultParagraphFont"/>
     <w:link w:val="CommentText"/>
@@ -2435,10 +2594,10 @@
     <w:semiHidden/>
     <w:rsid w:val="004013D4"/>
     <w:rPr>
-      <w:rFonts w:hAnsi="Garamond" w:ascii="Garamond"/>
+      <w:rFonts w:ascii="Garamond" w:hAnsi="Garamond"/>
     </w:rPr>
   </w:style>
-  <w:style w:styleId="CommentSubject" w:type="paragraph">
+  <w:style w:type="paragraph" w:styleId="CommentSubject">
     <w:name w:val="annotation subject"/>
     <w:basedOn w:val="CommentText"/>
     <w:next w:val="CommentText"/>
@@ -2452,7 +2611,7 @@
       <w:bCs/>
     </w:rPr>
   </w:style>
-  <w:style w:styleId="CommentSubjectChar" w:customStyle="1" w:type="character">
+  <w:style w:type="character" w:customStyle="1" w:styleId="CommentSubjectChar">
     <w:name w:val="Comment Subject Char"/>
     <w:basedOn w:val="CommentTextChar"/>
     <w:link w:val="CommentSubject"/>
@@ -2460,12 +2619,12 @@
     <w:semiHidden/>
     <w:rsid w:val="004013D4"/>
     <w:rPr>
-      <w:rFonts w:hAnsi="Garamond" w:ascii="Garamond"/>
+      <w:rFonts w:ascii="Garamond" w:hAnsi="Garamond"/>
       <w:b/>
       <w:bCs/>
     </w:rPr>
   </w:style>
-  <w:style w:styleId="BalloonText" w:type="paragraph">
+  <w:style w:type="paragraph" w:styleId="BalloonText">
     <w:name w:val="Balloon Text"/>
     <w:basedOn w:val="Normal"/>
     <w:link w:val="BalloonTextChar"/>
@@ -2474,12 +2633,12 @@
     <w:unhideWhenUsed/>
     <w:rsid w:val="004013D4"/>
     <w:rPr>
-      <w:rFonts w:hAnsi="Segoe UI" w:cs="Segoe UI" w:ascii="Segoe UI"/>
+      <w:rFonts w:ascii="Segoe UI" w:hAnsi="Segoe UI" w:cs="Segoe UI"/>
       <w:sz w:val="18"/>
       <w:szCs w:val="18"/>
     </w:rPr>
   </w:style>
-  <w:style w:styleId="BalloonTextChar" w:customStyle="1" w:type="character">
+  <w:style w:type="character" w:customStyle="1" w:styleId="BalloonTextChar">
     <w:name w:val="Balloon Text Char"/>
     <w:basedOn w:val="DefaultParagraphFont"/>
     <w:link w:val="BalloonText"/>
@@ -2487,10 +2646,114 @@
     <w:semiHidden/>
     <w:rsid w:val="004013D4"/>
     <w:rPr>
-      <w:rFonts w:hAnsi="Segoe UI" w:cs="Segoe UI" w:ascii="Segoe UI"/>
+      <w:rFonts w:ascii="Segoe UI" w:hAnsi="Segoe UI" w:cs="Segoe UI"/>
       <w:sz w:val="18"/>
       <w:szCs w:val="18"/>
     </w:rPr>
+  </w:style>
+  <w:style w:type="table" w:styleId="TableGrid">
+    <w:name w:val="Table Grid"/>
+    <w:basedOn w:val="TableNormal"/>
+    <w:uiPriority w:val="59"/>
+    <w:rsid w:val="00FB4123"/>
+    <w:tblPr>
+      <w:tblBorders>
+        <w:top w:val="single" w:sz="4" w:space="0" w:color="000000" w:themeColor="text1"/>
+        <w:left w:val="single" w:sz="4" w:space="0" w:color="000000" w:themeColor="text1"/>
+        <w:bottom w:val="single" w:sz="4" w:space="0" w:color="000000" w:themeColor="text1"/>
+        <w:right w:val="single" w:sz="4" w:space="0" w:color="000000" w:themeColor="text1"/>
+        <w:insideH w:val="single" w:sz="4" w:space="0" w:color="000000" w:themeColor="text1"/>
+        <w:insideV w:val="single" w:sz="4" w:space="0" w:color="000000" w:themeColor="text1"/>
+      </w:tblBorders>
+    </w:tblPr>
+  </w:style>
+  <w:style w:type="paragraph" w:customStyle="1" w:styleId="CompanyInstitutionName">
+    <w:name w:val="Company/Institution Name"/>
+    <w:basedOn w:val="Normal"/>
+    <w:next w:val="CompanyInstitutionAddress"/>
+    <w:uiPriority w:val="6"/>
+    <w:rsid w:val="002A1973"/>
+    <w:pPr>
+      <w:tabs>
+        <w:tab w:val="left" w:pos="1440"/>
+        <w:tab w:val="right" w:pos="6480"/>
+      </w:tabs>
+      <w:spacing w:before="220" w:line="220" w:lineRule="atLeast"/>
+      <w:contextualSpacing/>
+      <w:jc w:val="left"/>
+    </w:pPr>
+  </w:style>
+  <w:style w:type="paragraph" w:customStyle="1" w:styleId="Skills1st">
+    <w:name w:val="Skills 1st"/>
+    <w:basedOn w:val="Normal"/>
+    <w:next w:val="Normal"/>
+    <w:uiPriority w:val="8"/>
+    <w:qFormat/>
+    <w:rsid w:val="002A1973"/>
+    <w:pPr>
+      <w:spacing w:before="60" w:after="60"/>
+      <w:ind w:left="216" w:hanging="216"/>
+    </w:pPr>
+    <w:rPr>
+      <w:rFonts w:eastAsia="Arial"/>
+      <w:lang w:val="en"/>
+    </w:rPr>
+  </w:style>
+  <w:style w:type="paragraph" w:customStyle="1" w:styleId="CompanyInstitution1stName">
+    <w:name w:val="Company/Institution 1st Name"/>
+    <w:basedOn w:val="CompanyInstitutionName"/>
+    <w:next w:val="CompanyInstitution1stAddress"/>
+    <w:uiPriority w:val="6"/>
+    <w:rsid w:val="002A1973"/>
+    <w:pPr>
+      <w:spacing w:before="60"/>
+    </w:pPr>
+  </w:style>
+  <w:style w:type="paragraph" w:customStyle="1" w:styleId="CompanyInstitution1stAddress">
+    <w:name w:val="Company/Institution 1st Address"/>
+    <w:basedOn w:val="CompanyInstitution1stName"/>
+    <w:next w:val="JobTitle"/>
+    <w:uiPriority w:val="6"/>
+    <w:rsid w:val="002A1973"/>
+    <w:pPr>
+      <w:tabs>
+        <w:tab w:val="clear" w:pos="1440"/>
+        <w:tab w:val="right" w:pos="-12412"/>
+        <w:tab w:val="left" w:pos="4986"/>
+      </w:tabs>
+      <w:jc w:val="right"/>
+    </w:pPr>
+  </w:style>
+  <w:style w:type="paragraph" w:customStyle="1" w:styleId="CompanyInstitutionAddress">
+    <w:name w:val="Company/Institution Address"/>
+    <w:basedOn w:val="CompanyInstitutionName"/>
+    <w:next w:val="JobTitle"/>
+    <w:uiPriority w:val="6"/>
+    <w:rsid w:val="002A1973"/>
+    <w:pPr>
+      <w:jc w:val="right"/>
+    </w:pPr>
+  </w:style>
+  <w:style w:type="paragraph" w:customStyle="1" w:styleId="CompanyInstitution1stDates">
+    <w:name w:val="Company/Institution 1st Dates"/>
+    <w:basedOn w:val="CompanyInstitution1stName"/>
+    <w:next w:val="CompanyInstitution1stName"/>
+    <w:uiPriority w:val="6"/>
+    <w:rsid w:val="002A1973"/>
+    <w:pPr>
+      <w:tabs>
+        <w:tab w:val="clear" w:pos="1440"/>
+        <w:tab w:val="right" w:pos="-12412"/>
+        <w:tab w:val="left" w:pos="4986"/>
+      </w:tabs>
+    </w:pPr>
+  </w:style>
+  <w:style w:type="paragraph" w:customStyle="1" w:styleId="CompanyInstitutionDates">
+    <w:name w:val="Company/Institution Dates"/>
+    <w:basedOn w:val="CompanyInstitutionName"/>
+    <w:next w:val="CompanyInstitutionName"/>
+    <w:uiPriority w:val="6"/>
+    <w:rsid w:val="002A1973"/>
   </w:style>
 </w:styles>
 </file>

</xml_diff>